<commit_message>
Rapport finis - Manque corrections des fautes
</commit_message>
<xml_diff>
--- a/Projet Elec/Documentation/arrosageIntelligent_Repillez_Chalopin.docx
+++ b/Projet Elec/Documentation/arrosageIntelligent_Repillez_Chalopin.docx
@@ -365,17 +365,20 @@
     <w:p>
       <w:pPr>
         <w:rPr>
+          <w:color w:val="244061" w:themeColor="accent1" w:themeShade="80"/>
           <w:u w:val="single"/>
         </w:rPr>
       </w:pPr>
       <w:r>
         <w:rPr>
+          <w:color w:val="244061" w:themeColor="accent1" w:themeShade="80"/>
           <w:u w:val="single"/>
         </w:rPr>
         <w:t xml:space="preserve">Kevin.repillez@etu.univ-tours.fr </w:t>
       </w:r>
       <w:r>
         <w:rPr>
+          <w:color w:val="244061" w:themeColor="accent1" w:themeShade="80"/>
           <w:u w:val="single"/>
         </w:rPr>
         <w:br w:type="page"/>
@@ -408,9 +411,11 @@
           <w:pPr>
             <w:pStyle w:val="TOCHeading"/>
           </w:pPr>
-          <w:r>
-            <w:t>Table of Contents</w:t>
-          </w:r>
+          <w:proofErr w:type="spellStart"/>
+          <w:r>
+            <w:t>Sommaire</w:t>
+          </w:r>
+          <w:proofErr w:type="spellEnd"/>
         </w:p>
         <w:p>
           <w:pPr>
@@ -461,7 +466,7 @@
             <w:rPr>
               <w:noProof/>
             </w:rPr>
-            <w:instrText xml:space="preserve"> PAGEREF _Toc293141321 \h </w:instrText>
+            <w:instrText xml:space="preserve"> PAGEREF _Toc293249092 \h </w:instrText>
           </w:r>
           <w:r>
             <w:rPr>
@@ -478,7 +483,7 @@
             <w:rPr>
               <w:noProof/>
             </w:rPr>
-            <w:t>5</w:t>
+            <w:t>4</w:t>
           </w:r>
           <w:r>
             <w:rPr>
@@ -521,7 +526,7 @@
             <w:rPr>
               <w:noProof/>
             </w:rPr>
-            <w:instrText xml:space="preserve"> PAGEREF _Toc293141322 \h </w:instrText>
+            <w:instrText xml:space="preserve"> PAGEREF _Toc293249093 \h </w:instrText>
           </w:r>
           <w:r>
             <w:rPr>
@@ -538,7 +543,7 @@
             <w:rPr>
               <w:noProof/>
             </w:rPr>
-            <w:t>5</w:t>
+            <w:t>4</w:t>
           </w:r>
           <w:r>
             <w:rPr>
@@ -581,7 +586,7 @@
             <w:rPr>
               <w:noProof/>
             </w:rPr>
-            <w:instrText xml:space="preserve"> PAGEREF _Toc293141323 \h </w:instrText>
+            <w:instrText xml:space="preserve"> PAGEREF _Toc293249094 \h </w:instrText>
           </w:r>
           <w:r>
             <w:rPr>
@@ -598,7 +603,7 @@
             <w:rPr>
               <w:noProof/>
             </w:rPr>
-            <w:t>5</w:t>
+            <w:t>4</w:t>
           </w:r>
           <w:r>
             <w:rPr>
@@ -641,7 +646,7 @@
             <w:rPr>
               <w:noProof/>
             </w:rPr>
-            <w:instrText xml:space="preserve"> PAGEREF _Toc293141324 \h </w:instrText>
+            <w:instrText xml:space="preserve"> PAGEREF _Toc293249095 \h </w:instrText>
           </w:r>
           <w:r>
             <w:rPr>
@@ -658,7 +663,7 @@
             <w:rPr>
               <w:noProof/>
             </w:rPr>
-            <w:t>6</w:t>
+            <w:t>5</w:t>
           </w:r>
           <w:r>
             <w:rPr>
@@ -703,7 +708,7 @@
             <w:rPr>
               <w:noProof/>
             </w:rPr>
-            <w:instrText xml:space="preserve"> PAGEREF _Toc293141325 \h </w:instrText>
+            <w:instrText xml:space="preserve"> PAGEREF _Toc293249096 \h </w:instrText>
           </w:r>
           <w:r>
             <w:rPr>
@@ -720,7 +725,7 @@
             <w:rPr>
               <w:noProof/>
             </w:rPr>
-            <w:t>6</w:t>
+            <w:t>5</w:t>
           </w:r>
           <w:r>
             <w:rPr>
@@ -765,7 +770,7 @@
             <w:rPr>
               <w:noProof/>
             </w:rPr>
-            <w:instrText xml:space="preserve"> PAGEREF _Toc293141326 \h </w:instrText>
+            <w:instrText xml:space="preserve"> PAGEREF _Toc293249097 \h </w:instrText>
           </w:r>
           <w:r>
             <w:rPr>
@@ -782,7 +787,7 @@
             <w:rPr>
               <w:noProof/>
             </w:rPr>
-            <w:t>6</w:t>
+            <w:t>5</w:t>
           </w:r>
           <w:r>
             <w:rPr>
@@ -827,7 +832,7 @@
             <w:rPr>
               <w:noProof/>
             </w:rPr>
-            <w:instrText xml:space="preserve"> PAGEREF _Toc293141327 \h </w:instrText>
+            <w:instrText xml:space="preserve"> PAGEREF _Toc293249098 \h </w:instrText>
           </w:r>
           <w:r>
             <w:rPr>
@@ -844,7 +849,7 @@
             <w:rPr>
               <w:noProof/>
             </w:rPr>
-            <w:t>6</w:t>
+            <w:t>5</w:t>
           </w:r>
           <w:r>
             <w:rPr>
@@ -889,7 +894,7 @@
             <w:rPr>
               <w:noProof/>
             </w:rPr>
-            <w:instrText xml:space="preserve"> PAGEREF _Toc293141328 \h </w:instrText>
+            <w:instrText xml:space="preserve"> PAGEREF _Toc293249099 \h </w:instrText>
           </w:r>
           <w:r>
             <w:rPr>
@@ -906,7 +911,7 @@
             <w:rPr>
               <w:noProof/>
             </w:rPr>
-            <w:t>6</w:t>
+            <w:t>5</w:t>
           </w:r>
           <w:r>
             <w:rPr>
@@ -950,7 +955,7 @@
             <w:rPr>
               <w:noProof/>
             </w:rPr>
-            <w:instrText xml:space="preserve"> PAGEREF _Toc293141329 \h </w:instrText>
+            <w:instrText xml:space="preserve"> PAGEREF _Toc293249100 \h </w:instrText>
           </w:r>
           <w:r>
             <w:rPr>
@@ -967,7 +972,7 @@
             <w:rPr>
               <w:noProof/>
             </w:rPr>
-            <w:t>6</w:t>
+            <w:t>5</w:t>
           </w:r>
           <w:r>
             <w:rPr>
@@ -1011,7 +1016,7 @@
             <w:rPr>
               <w:noProof/>
             </w:rPr>
-            <w:instrText xml:space="preserve"> PAGEREF _Toc293141330 \h </w:instrText>
+            <w:instrText xml:space="preserve"> PAGEREF _Toc293249101 \h </w:instrText>
           </w:r>
           <w:r>
             <w:rPr>
@@ -1028,7 +1033,7 @@
             <w:rPr>
               <w:noProof/>
             </w:rPr>
-            <w:t>6</w:t>
+            <w:t>5</w:t>
           </w:r>
           <w:r>
             <w:rPr>
@@ -1072,7 +1077,7 @@
             <w:rPr>
               <w:noProof/>
             </w:rPr>
-            <w:instrText xml:space="preserve"> PAGEREF _Toc293141331 \h </w:instrText>
+            <w:instrText xml:space="preserve"> PAGEREF _Toc293249102 \h </w:instrText>
           </w:r>
           <w:r>
             <w:rPr>
@@ -1089,7 +1094,7 @@
             <w:rPr>
               <w:noProof/>
             </w:rPr>
-            <w:t>6</w:t>
+            <w:t>5</w:t>
           </w:r>
           <w:r>
             <w:rPr>
@@ -1133,7 +1138,7 @@
             <w:rPr>
               <w:noProof/>
             </w:rPr>
-            <w:instrText xml:space="preserve"> PAGEREF _Toc293141332 \h </w:instrText>
+            <w:instrText xml:space="preserve"> PAGEREF _Toc293249103 \h </w:instrText>
           </w:r>
           <w:r>
             <w:rPr>
@@ -1150,7 +1155,7 @@
             <w:rPr>
               <w:noProof/>
             </w:rPr>
-            <w:t>6</w:t>
+            <w:t>5</w:t>
           </w:r>
           <w:r>
             <w:rPr>
@@ -1194,7 +1199,7 @@
             <w:rPr>
               <w:noProof/>
             </w:rPr>
-            <w:instrText xml:space="preserve"> PAGEREF _Toc293141333 \h </w:instrText>
+            <w:instrText xml:space="preserve"> PAGEREF _Toc293249104 \h </w:instrText>
           </w:r>
           <w:r>
             <w:rPr>
@@ -1211,7 +1216,7 @@
             <w:rPr>
               <w:noProof/>
             </w:rPr>
-            <w:t>6</w:t>
+            <w:t>5</w:t>
           </w:r>
           <w:r>
             <w:rPr>
@@ -1256,7 +1261,7 @@
             <w:rPr>
               <w:noProof/>
             </w:rPr>
-            <w:instrText xml:space="preserve"> PAGEREF _Toc293141334 \h </w:instrText>
+            <w:instrText xml:space="preserve"> PAGEREF _Toc293249105 \h </w:instrText>
           </w:r>
           <w:r>
             <w:rPr>
@@ -1273,7 +1278,7 @@
             <w:rPr>
               <w:noProof/>
             </w:rPr>
-            <w:t>7</w:t>
+            <w:t>6</w:t>
           </w:r>
           <w:r>
             <w:rPr>
@@ -1316,7 +1321,7 @@
             <w:rPr>
               <w:noProof/>
             </w:rPr>
-            <w:instrText xml:space="preserve"> PAGEREF _Toc293141335 \h </w:instrText>
+            <w:instrText xml:space="preserve"> PAGEREF _Toc293249106 \h </w:instrText>
           </w:r>
           <w:r>
             <w:rPr>
@@ -1333,7 +1338,7 @@
             <w:rPr>
               <w:noProof/>
             </w:rPr>
-            <w:t>8</w:t>
+            <w:t>7</w:t>
           </w:r>
           <w:r>
             <w:rPr>
@@ -1378,7 +1383,7 @@
             <w:rPr>
               <w:noProof/>
             </w:rPr>
-            <w:instrText xml:space="preserve"> PAGEREF _Toc293141336 \h </w:instrText>
+            <w:instrText xml:space="preserve"> PAGEREF _Toc293249107 \h </w:instrText>
           </w:r>
           <w:r>
             <w:rPr>
@@ -1395,7 +1400,7 @@
             <w:rPr>
               <w:noProof/>
             </w:rPr>
-            <w:t>8</w:t>
+            <w:t>7</w:t>
           </w:r>
           <w:r>
             <w:rPr>
@@ -1440,7 +1445,7 @@
             <w:rPr>
               <w:noProof/>
             </w:rPr>
-            <w:instrText xml:space="preserve"> PAGEREF _Toc293141337 \h </w:instrText>
+            <w:instrText xml:space="preserve"> PAGEREF _Toc293249108 \h </w:instrText>
           </w:r>
           <w:r>
             <w:rPr>
@@ -1457,7 +1462,7 @@
             <w:rPr>
               <w:noProof/>
             </w:rPr>
-            <w:t>8</w:t>
+            <w:t>7</w:t>
           </w:r>
           <w:r>
             <w:rPr>
@@ -1502,7 +1507,7 @@
             <w:rPr>
               <w:noProof/>
             </w:rPr>
-            <w:instrText xml:space="preserve"> PAGEREF _Toc293141338 \h </w:instrText>
+            <w:instrText xml:space="preserve"> PAGEREF _Toc293249109 \h </w:instrText>
           </w:r>
           <w:r>
             <w:rPr>
@@ -1519,7 +1524,7 @@
             <w:rPr>
               <w:noProof/>
             </w:rPr>
-            <w:t>9</w:t>
+            <w:t>8</w:t>
           </w:r>
           <w:r>
             <w:rPr>
@@ -1563,7 +1568,7 @@
             <w:rPr>
               <w:noProof/>
             </w:rPr>
-            <w:instrText xml:space="preserve"> PAGEREF _Toc293141339 \h </w:instrText>
+            <w:instrText xml:space="preserve"> PAGEREF _Toc293249110 \h </w:instrText>
           </w:r>
           <w:r>
             <w:rPr>
@@ -1580,7 +1585,7 @@
             <w:rPr>
               <w:noProof/>
             </w:rPr>
-            <w:t>9</w:t>
+            <w:t>8</w:t>
           </w:r>
           <w:r>
             <w:rPr>
@@ -1624,7 +1629,7 @@
             <w:rPr>
               <w:noProof/>
             </w:rPr>
-            <w:instrText xml:space="preserve"> PAGEREF _Toc293141340 \h </w:instrText>
+            <w:instrText xml:space="preserve"> PAGEREF _Toc293249111 \h </w:instrText>
           </w:r>
           <w:r>
             <w:rPr>
@@ -1685,7 +1690,7 @@
             <w:rPr>
               <w:noProof/>
             </w:rPr>
-            <w:instrText xml:space="preserve"> PAGEREF _Toc293141341 \h </w:instrText>
+            <w:instrText xml:space="preserve"> PAGEREF _Toc293249112 \h </w:instrText>
           </w:r>
           <w:r>
             <w:rPr>
@@ -1702,7 +1707,7 @@
             <w:rPr>
               <w:noProof/>
             </w:rPr>
-            <w:t>11</w:t>
+            <w:t>12</w:t>
           </w:r>
           <w:r>
             <w:rPr>
@@ -1747,7 +1752,7 @@
             <w:rPr>
               <w:noProof/>
             </w:rPr>
-            <w:instrText xml:space="preserve"> PAGEREF _Toc293141342 \h </w:instrText>
+            <w:instrText xml:space="preserve"> PAGEREF _Toc293249113 \h </w:instrText>
           </w:r>
           <w:r>
             <w:rPr>
@@ -1764,7 +1769,7 @@
             <w:rPr>
               <w:noProof/>
             </w:rPr>
-            <w:t>12</w:t>
+            <w:t>13</w:t>
           </w:r>
           <w:r>
             <w:rPr>
@@ -1808,7 +1813,7 @@
             <w:rPr>
               <w:noProof/>
             </w:rPr>
-            <w:instrText xml:space="preserve"> PAGEREF _Toc293141343 \h </w:instrText>
+            <w:instrText xml:space="preserve"> PAGEREF _Toc293249114 \h </w:instrText>
           </w:r>
           <w:r>
             <w:rPr>
@@ -1825,7 +1830,7 @@
             <w:rPr>
               <w:noProof/>
             </w:rPr>
-            <w:t>12</w:t>
+            <w:t>13</w:t>
           </w:r>
           <w:r>
             <w:rPr>
@@ -1869,7 +1874,7 @@
             <w:rPr>
               <w:noProof/>
             </w:rPr>
-            <w:instrText xml:space="preserve"> PAGEREF _Toc293141344 \h </w:instrText>
+            <w:instrText xml:space="preserve"> PAGEREF _Toc293249115 \h </w:instrText>
           </w:r>
           <w:r>
             <w:rPr>
@@ -1886,7 +1891,7 @@
             <w:rPr>
               <w:noProof/>
             </w:rPr>
-            <w:t>12</w:t>
+            <w:t>13</w:t>
           </w:r>
           <w:r>
             <w:rPr>
@@ -1930,7 +1935,7 @@
             <w:rPr>
               <w:noProof/>
             </w:rPr>
-            <w:instrText xml:space="preserve"> PAGEREF _Toc293141345 \h </w:instrText>
+            <w:instrText xml:space="preserve"> PAGEREF _Toc293249116 \h </w:instrText>
           </w:r>
           <w:r>
             <w:rPr>
@@ -1947,7 +1952,7 @@
             <w:rPr>
               <w:noProof/>
             </w:rPr>
-            <w:t>12</w:t>
+            <w:t>13</w:t>
           </w:r>
           <w:r>
             <w:rPr>
@@ -1991,7 +1996,7 @@
             <w:rPr>
               <w:noProof/>
             </w:rPr>
-            <w:instrText xml:space="preserve"> PAGEREF _Toc293141346 \h </w:instrText>
+            <w:instrText xml:space="preserve"> PAGEREF _Toc293249117 \h </w:instrText>
           </w:r>
           <w:r>
             <w:rPr>
@@ -2008,7 +2013,7 @@
             <w:rPr>
               <w:noProof/>
             </w:rPr>
-            <w:t>13</w:t>
+            <w:t>14</w:t>
           </w:r>
           <w:r>
             <w:rPr>
@@ -2052,7 +2057,7 @@
             <w:rPr>
               <w:noProof/>
             </w:rPr>
-            <w:instrText xml:space="preserve"> PAGEREF _Toc293141347 \h </w:instrText>
+            <w:instrText xml:space="preserve"> PAGEREF _Toc293249118 \h </w:instrText>
           </w:r>
           <w:r>
             <w:rPr>
@@ -2069,7 +2074,7 @@
             <w:rPr>
               <w:noProof/>
             </w:rPr>
-            <w:t>13</w:t>
+            <w:t>14</w:t>
           </w:r>
           <w:r>
             <w:rPr>
@@ -2113,7 +2118,7 @@
             <w:rPr>
               <w:noProof/>
             </w:rPr>
-            <w:instrText xml:space="preserve"> PAGEREF _Toc293141348 \h </w:instrText>
+            <w:instrText xml:space="preserve"> PAGEREF _Toc293249119 \h </w:instrText>
           </w:r>
           <w:r>
             <w:rPr>
@@ -2130,7 +2135,7 @@
             <w:rPr>
               <w:noProof/>
             </w:rPr>
-            <w:t>13</w:t>
+            <w:t>14</w:t>
           </w:r>
           <w:r>
             <w:rPr>
@@ -2174,7 +2179,7 @@
             <w:rPr>
               <w:noProof/>
             </w:rPr>
-            <w:instrText xml:space="preserve"> PAGEREF _Toc293141349 \h </w:instrText>
+            <w:instrText xml:space="preserve"> PAGEREF _Toc293249120 \h </w:instrText>
           </w:r>
           <w:r>
             <w:rPr>
@@ -2191,7 +2196,7 @@
             <w:rPr>
               <w:noProof/>
             </w:rPr>
-            <w:t>13</w:t>
+            <w:t>14</w:t>
           </w:r>
           <w:r>
             <w:rPr>
@@ -2235,7 +2240,7 @@
             <w:rPr>
               <w:noProof/>
             </w:rPr>
-            <w:instrText xml:space="preserve"> PAGEREF _Toc293141350 \h </w:instrText>
+            <w:instrText xml:space="preserve"> PAGEREF _Toc293249121 \h </w:instrText>
           </w:r>
           <w:r>
             <w:rPr>
@@ -2252,7 +2257,7 @@
             <w:rPr>
               <w:noProof/>
             </w:rPr>
-            <w:t>14</w:t>
+            <w:t>15</w:t>
           </w:r>
           <w:r>
             <w:rPr>
@@ -2295,7 +2300,7 @@
             <w:rPr>
               <w:noProof/>
             </w:rPr>
-            <w:instrText xml:space="preserve"> PAGEREF _Toc293141351 \h </w:instrText>
+            <w:instrText xml:space="preserve"> PAGEREF _Toc293249122 \h </w:instrText>
           </w:r>
           <w:r>
             <w:rPr>
@@ -2312,7 +2317,7 @@
             <w:rPr>
               <w:noProof/>
             </w:rPr>
-            <w:t>15</w:t>
+            <w:t>16</w:t>
           </w:r>
           <w:r>
             <w:rPr>
@@ -2357,7 +2362,7 @@
             <w:rPr>
               <w:noProof/>
             </w:rPr>
-            <w:instrText xml:space="preserve"> PAGEREF _Toc293141352 \h </w:instrText>
+            <w:instrText xml:space="preserve"> PAGEREF _Toc293249123 \h </w:instrText>
           </w:r>
           <w:r>
             <w:rPr>
@@ -2374,7 +2379,7 @@
             <w:rPr>
               <w:noProof/>
             </w:rPr>
-            <w:t>15</w:t>
+            <w:t>16</w:t>
           </w:r>
           <w:r>
             <w:rPr>
@@ -2418,7 +2423,7 @@
             <w:rPr>
               <w:noProof/>
             </w:rPr>
-            <w:instrText xml:space="preserve"> PAGEREF _Toc293141353 \h </w:instrText>
+            <w:instrText xml:space="preserve"> PAGEREF _Toc293249124 \h </w:instrText>
           </w:r>
           <w:r>
             <w:rPr>
@@ -2435,7 +2440,7 @@
             <w:rPr>
               <w:noProof/>
             </w:rPr>
-            <w:t>15</w:t>
+            <w:t>16</w:t>
           </w:r>
           <w:r>
             <w:rPr>
@@ -2479,7 +2484,7 @@
             <w:rPr>
               <w:noProof/>
             </w:rPr>
-            <w:instrText xml:space="preserve"> PAGEREF _Toc293141354 \h </w:instrText>
+            <w:instrText xml:space="preserve"> PAGEREF _Toc293249125 \h </w:instrText>
           </w:r>
           <w:r>
             <w:rPr>
@@ -2496,7 +2501,7 @@
             <w:rPr>
               <w:noProof/>
             </w:rPr>
-            <w:t>16</w:t>
+            <w:t>17</w:t>
           </w:r>
           <w:r>
             <w:rPr>
@@ -2540,7 +2545,7 @@
             <w:rPr>
               <w:noProof/>
             </w:rPr>
-            <w:instrText xml:space="preserve"> PAGEREF _Toc293141355 \h </w:instrText>
+            <w:instrText xml:space="preserve"> PAGEREF _Toc293249126 \h </w:instrText>
           </w:r>
           <w:r>
             <w:rPr>
@@ -2557,7 +2562,7 @@
             <w:rPr>
               <w:noProof/>
             </w:rPr>
-            <w:t>16</w:t>
+            <w:t>17</w:t>
           </w:r>
           <w:r>
             <w:rPr>
@@ -2601,7 +2606,7 @@
             <w:rPr>
               <w:noProof/>
             </w:rPr>
-            <w:instrText xml:space="preserve"> PAGEREF _Toc293141356 \h </w:instrText>
+            <w:instrText xml:space="preserve"> PAGEREF _Toc293249127 \h </w:instrText>
           </w:r>
           <w:r>
             <w:rPr>
@@ -2618,7 +2623,7 @@
             <w:rPr>
               <w:noProof/>
             </w:rPr>
-            <w:t>16</w:t>
+            <w:t>17</w:t>
           </w:r>
           <w:r>
             <w:rPr>
@@ -2663,7 +2668,7 @@
             <w:rPr>
               <w:noProof/>
             </w:rPr>
-            <w:instrText xml:space="preserve"> PAGEREF _Toc293141357 \h </w:instrText>
+            <w:instrText xml:space="preserve"> PAGEREF _Toc293249128 \h </w:instrText>
           </w:r>
           <w:r>
             <w:rPr>
@@ -2680,7 +2685,7 @@
             <w:rPr>
               <w:noProof/>
             </w:rPr>
-            <w:t>17</w:t>
+            <w:t>18</w:t>
           </w:r>
           <w:r>
             <w:rPr>
@@ -2724,7 +2729,7 @@
             <w:rPr>
               <w:noProof/>
             </w:rPr>
-            <w:instrText xml:space="preserve"> PAGEREF _Toc293141358 \h </w:instrText>
+            <w:instrText xml:space="preserve"> PAGEREF _Toc293249129 \h </w:instrText>
           </w:r>
           <w:r>
             <w:rPr>
@@ -2741,7 +2746,7 @@
             <w:rPr>
               <w:noProof/>
             </w:rPr>
-            <w:t>17</w:t>
+            <w:t>18</w:t>
           </w:r>
           <w:r>
             <w:rPr>
@@ -2785,7 +2790,7 @@
             <w:rPr>
               <w:noProof/>
             </w:rPr>
-            <w:instrText xml:space="preserve"> PAGEREF _Toc293141359 \h </w:instrText>
+            <w:instrText xml:space="preserve"> PAGEREF _Toc293249130 \h </w:instrText>
           </w:r>
           <w:r>
             <w:rPr>
@@ -2802,7 +2807,7 @@
             <w:rPr>
               <w:noProof/>
             </w:rPr>
-            <w:t>17</w:t>
+            <w:t>18</w:t>
           </w:r>
           <w:r>
             <w:rPr>
@@ -2846,7 +2851,7 @@
             <w:rPr>
               <w:noProof/>
             </w:rPr>
-            <w:instrText xml:space="preserve"> PAGEREF _Toc293141360 \h </w:instrText>
+            <w:instrText xml:space="preserve"> PAGEREF _Toc293249131 \h </w:instrText>
           </w:r>
           <w:r>
             <w:rPr>
@@ -2863,7 +2868,7 @@
             <w:rPr>
               <w:noProof/>
             </w:rPr>
-            <w:t>17</w:t>
+            <w:t>18</w:t>
           </w:r>
           <w:r>
             <w:rPr>
@@ -2908,7 +2913,7 @@
             <w:rPr>
               <w:noProof/>
             </w:rPr>
-            <w:instrText xml:space="preserve"> PAGEREF _Toc293141361 \h </w:instrText>
+            <w:instrText xml:space="preserve"> PAGEREF _Toc293249132 \h </w:instrText>
           </w:r>
           <w:r>
             <w:rPr>
@@ -2925,7 +2930,7 @@
             <w:rPr>
               <w:noProof/>
             </w:rPr>
-            <w:t>18</w:t>
+            <w:t>19</w:t>
           </w:r>
           <w:r>
             <w:rPr>
@@ -2969,7 +2974,7 @@
             <w:rPr>
               <w:noProof/>
             </w:rPr>
-            <w:instrText xml:space="preserve"> PAGEREF _Toc293141362 \h </w:instrText>
+            <w:instrText xml:space="preserve"> PAGEREF _Toc293249133 \h </w:instrText>
           </w:r>
           <w:r>
             <w:rPr>
@@ -2986,7 +2991,7 @@
             <w:rPr>
               <w:noProof/>
             </w:rPr>
-            <w:t>18</w:t>
+            <w:t>19</w:t>
           </w:r>
           <w:r>
             <w:rPr>
@@ -3030,7 +3035,7 @@
             <w:rPr>
               <w:noProof/>
             </w:rPr>
-            <w:instrText xml:space="preserve"> PAGEREF _Toc293141363 \h </w:instrText>
+            <w:instrText xml:space="preserve"> PAGEREF _Toc293249134 \h </w:instrText>
           </w:r>
           <w:r>
             <w:rPr>
@@ -3047,7 +3052,7 @@
             <w:rPr>
               <w:noProof/>
             </w:rPr>
-            <w:t>18</w:t>
+            <w:t>19</w:t>
           </w:r>
           <w:r>
             <w:rPr>
@@ -3091,7 +3096,7 @@
             <w:rPr>
               <w:noProof/>
             </w:rPr>
-            <w:instrText xml:space="preserve"> PAGEREF _Toc293141364 \h </w:instrText>
+            <w:instrText xml:space="preserve"> PAGEREF _Toc293249135 \h </w:instrText>
           </w:r>
           <w:r>
             <w:rPr>
@@ -3108,7 +3113,69 @@
             <w:rPr>
               <w:noProof/>
             </w:rPr>
-            <w:t>18</w:t>
+            <w:t>20</w:t>
+          </w:r>
+          <w:r>
+            <w:rPr>
+              <w:noProof/>
+            </w:rPr>
+            <w:fldChar w:fldCharType="end"/>
+          </w:r>
+        </w:p>
+        <w:p>
+          <w:pPr>
+            <w:pStyle w:val="TOC2"/>
+            <w:tabs>
+              <w:tab w:val="right" w:leader="dot" w:pos="8290"/>
+            </w:tabs>
+            <w:rPr>
+              <w:b w:val="0"/>
+              <w:noProof/>
+              <w:sz w:val="24"/>
+              <w:szCs w:val="24"/>
+              <w:lang w:eastAsia="ja-JP"/>
+            </w:rPr>
+          </w:pPr>
+          <w:r>
+            <w:rPr>
+              <w:noProof/>
+            </w:rPr>
+            <w:t>Développement et débogage</w:t>
+          </w:r>
+          <w:r>
+            <w:rPr>
+              <w:noProof/>
+            </w:rPr>
+            <w:tab/>
+          </w:r>
+          <w:r>
+            <w:rPr>
+              <w:noProof/>
+            </w:rPr>
+            <w:fldChar w:fldCharType="begin"/>
+          </w:r>
+          <w:r>
+            <w:rPr>
+              <w:noProof/>
+            </w:rPr>
+            <w:instrText xml:space="preserve"> PAGEREF _Toc293249136 \h </w:instrText>
+          </w:r>
+          <w:r>
+            <w:rPr>
+              <w:noProof/>
+            </w:rPr>
+          </w:r>
+          <w:r>
+            <w:rPr>
+              <w:noProof/>
+            </w:rPr>
+            <w:fldChar w:fldCharType="separate"/>
+          </w:r>
+          <w:r>
+            <w:rPr>
+              <w:noProof/>
+            </w:rPr>
+            <w:t>20</w:t>
           </w:r>
           <w:r>
             <w:rPr>
@@ -3151,7 +3218,7 @@
             <w:rPr>
               <w:noProof/>
             </w:rPr>
-            <w:instrText xml:space="preserve"> PAGEREF _Toc293141365 \h </w:instrText>
+            <w:instrText xml:space="preserve"> PAGEREF _Toc293249137 \h </w:instrText>
           </w:r>
           <w:r>
             <w:rPr>
@@ -3168,7 +3235,67 @@
             <w:rPr>
               <w:noProof/>
             </w:rPr>
-            <w:t>20</w:t>
+            <w:t>21</w:t>
+          </w:r>
+          <w:r>
+            <w:rPr>
+              <w:noProof/>
+            </w:rPr>
+            <w:fldChar w:fldCharType="end"/>
+          </w:r>
+        </w:p>
+        <w:p>
+          <w:pPr>
+            <w:pStyle w:val="TOC1"/>
+            <w:tabs>
+              <w:tab w:val="right" w:leader="dot" w:pos="8290"/>
+            </w:tabs>
+            <w:rPr>
+              <w:b w:val="0"/>
+              <w:noProof/>
+              <w:lang w:eastAsia="ja-JP"/>
+            </w:rPr>
+          </w:pPr>
+          <w:r>
+            <w:rPr>
+              <w:noProof/>
+            </w:rPr>
+            <w:t>Annexes</w:t>
+          </w:r>
+          <w:r>
+            <w:rPr>
+              <w:noProof/>
+            </w:rPr>
+            <w:tab/>
+          </w:r>
+          <w:r>
+            <w:rPr>
+              <w:noProof/>
+            </w:rPr>
+            <w:fldChar w:fldCharType="begin"/>
+          </w:r>
+          <w:r>
+            <w:rPr>
+              <w:noProof/>
+            </w:rPr>
+            <w:instrText xml:space="preserve"> PAGEREF _Toc293249138 \h </w:instrText>
+          </w:r>
+          <w:r>
+            <w:rPr>
+              <w:noProof/>
+            </w:rPr>
+          </w:r>
+          <w:r>
+            <w:rPr>
+              <w:noProof/>
+            </w:rPr>
+            <w:fldChar w:fldCharType="separate"/>
+          </w:r>
+          <w:r>
+            <w:rPr>
+              <w:noProof/>
+            </w:rPr>
+            <w:t>23</w:t>
           </w:r>
           <w:r>
             <w:rPr>
@@ -3203,7 +3330,7 @@
         <w:pStyle w:val="Heading1"/>
       </w:pPr>
       <w:bookmarkStart w:id="0" w:name="_Toc283244707"/>
-      <w:bookmarkStart w:id="1" w:name="_Toc293141321"/>
+      <w:bookmarkStart w:id="1" w:name="_Toc293249092"/>
       <w:r>
         <w:t>Introduction</w:t>
       </w:r>
@@ -3345,7 +3472,7 @@
         <w:pStyle w:val="Heading1"/>
       </w:pPr>
       <w:bookmarkStart w:id="2" w:name="_Toc283244708"/>
-      <w:bookmarkStart w:id="3" w:name="_Toc293141322"/>
+      <w:bookmarkStart w:id="3" w:name="_Toc293249093"/>
       <w:r>
         <w:t>Contexte</w:t>
       </w:r>
@@ -3470,7 +3597,7 @@
         <w:pStyle w:val="Heading1"/>
       </w:pPr>
       <w:bookmarkStart w:id="4" w:name="_Toc283244709"/>
-      <w:bookmarkStart w:id="5" w:name="_Toc293141323"/>
+      <w:bookmarkStart w:id="5" w:name="_Toc293249094"/>
       <w:r>
         <w:t>L’origine du projet</w:t>
       </w:r>
@@ -3574,7 +3701,7 @@
       <w:pPr>
         <w:pStyle w:val="Heading1"/>
       </w:pPr>
-      <w:bookmarkStart w:id="6" w:name="_Toc293141324"/>
+      <w:bookmarkStart w:id="6" w:name="_Toc293249095"/>
       <w:r>
         <w:t>Cahier des charges</w:t>
       </w:r>
@@ -3584,7 +3711,7 @@
       <w:pPr>
         <w:pStyle w:val="Heading2"/>
       </w:pPr>
-      <w:bookmarkStart w:id="7" w:name="_Toc293141325"/>
+      <w:bookmarkStart w:id="7" w:name="_Toc293249096"/>
       <w:r>
         <w:t>Adaptation de tension</w:t>
       </w:r>
@@ -3606,7 +3733,7 @@
       <w:pPr>
         <w:pStyle w:val="Heading2"/>
       </w:pPr>
-      <w:bookmarkStart w:id="8" w:name="_Toc293141326"/>
+      <w:bookmarkStart w:id="8" w:name="_Toc293249097"/>
       <w:r>
         <w:t>Identification des modules</w:t>
       </w:r>
@@ -3625,7 +3752,7 @@
       <w:pPr>
         <w:pStyle w:val="Heading2"/>
       </w:pPr>
-      <w:bookmarkStart w:id="9" w:name="_Toc293141327"/>
+      <w:bookmarkStart w:id="9" w:name="_Toc293249098"/>
       <w:r>
         <w:t>Communication sans fil</w:t>
       </w:r>
@@ -3712,7 +3839,7 @@
       <w:pPr>
         <w:pStyle w:val="Heading2"/>
       </w:pPr>
-      <w:bookmarkStart w:id="10" w:name="_Toc293141328"/>
+      <w:bookmarkStart w:id="10" w:name="_Toc293249099"/>
       <w:r>
         <w:t>Données météorologique</w:t>
       </w:r>
@@ -3722,7 +3849,7 @@
       <w:pPr>
         <w:pStyle w:val="Heading3"/>
       </w:pPr>
-      <w:bookmarkStart w:id="11" w:name="_Toc293141329"/>
+      <w:bookmarkStart w:id="11" w:name="_Toc293249100"/>
       <w:r>
         <w:t>Humidité terrestre</w:t>
       </w:r>
@@ -3743,7 +3870,7 @@
       <w:pPr>
         <w:pStyle w:val="Heading3"/>
       </w:pPr>
-      <w:bookmarkStart w:id="12" w:name="_Toc293141330"/>
+      <w:bookmarkStart w:id="12" w:name="_Toc293249101"/>
       <w:r>
         <w:t>Température</w:t>
       </w:r>
@@ -3759,7 +3886,7 @@
       <w:pPr>
         <w:pStyle w:val="Heading3"/>
       </w:pPr>
-      <w:bookmarkStart w:id="13" w:name="_Toc293141331"/>
+      <w:bookmarkStart w:id="13" w:name="_Toc293249102"/>
       <w:r>
         <w:t>Luminosité</w:t>
       </w:r>
@@ -3775,7 +3902,7 @@
       <w:pPr>
         <w:pStyle w:val="Heading3"/>
       </w:pPr>
-      <w:bookmarkStart w:id="14" w:name="_Toc293141332"/>
+      <w:bookmarkStart w:id="14" w:name="_Toc293249103"/>
       <w:r>
         <w:t>Hygrométrie</w:t>
       </w:r>
@@ -3791,7 +3918,7 @@
       <w:pPr>
         <w:pStyle w:val="Heading3"/>
       </w:pPr>
-      <w:bookmarkStart w:id="15" w:name="_Toc293141333"/>
+      <w:bookmarkStart w:id="15" w:name="_Toc293249104"/>
       <w:r>
         <w:t>Détection de pluie</w:t>
       </w:r>
@@ -3815,7 +3942,7 @@
       <w:pPr>
         <w:pStyle w:val="Heading2"/>
       </w:pPr>
-      <w:bookmarkStart w:id="16" w:name="_Toc293141334"/>
+      <w:bookmarkStart w:id="16" w:name="_Toc293249105"/>
       <w:r>
         <w:t>Protocole de communication</w:t>
       </w:r>
@@ -3906,7 +4033,7 @@
       <w:pPr>
         <w:pStyle w:val="Heading1"/>
       </w:pPr>
-      <w:bookmarkStart w:id="17" w:name="_Toc293141335"/>
+      <w:bookmarkStart w:id="17" w:name="_Toc293249106"/>
       <w:r>
         <w:t>Conception</w:t>
       </w:r>
@@ -3916,7 +4043,7 @@
       <w:pPr>
         <w:pStyle w:val="Heading2"/>
       </w:pPr>
-      <w:bookmarkStart w:id="18" w:name="_Toc293141336"/>
+      <w:bookmarkStart w:id="18" w:name="_Toc293249107"/>
       <w:r>
         <w:t>Discrimination des modules</w:t>
       </w:r>
@@ -3937,7 +4064,7 @@
         </w:numPr>
       </w:pPr>
       <w:r>
-        <w:t>Module de commande</w:t>
+        <w:t>Module garage</w:t>
       </w:r>
     </w:p>
     <w:p>
@@ -3949,7 +4076,10 @@
         </w:numPr>
       </w:pPr>
       <w:r>
-        <w:t xml:space="preserve">Module météo </w:t>
+        <w:t>Module météo</w:t>
+      </w:r>
+      <w:r>
+        <w:t> </w:t>
       </w:r>
     </w:p>
     <w:p>
@@ -3998,7 +4128,13 @@
         <w:t xml:space="preserve">météo </w:t>
       </w:r>
       <w:r>
-        <w:t xml:space="preserve">regroupera tous les capteurs pour l’acquisition des différentes données météorologiques.  Ce module sera placé à l’extérieur et facilement transportable. </w:t>
+        <w:t xml:space="preserve">regroupera tous les capteurs pour l’acquisition des différentes données météorologiques.  Ce module sera placé à l’extérieur et </w:t>
+      </w:r>
+      <w:r>
+        <w:t xml:space="preserve">sera </w:t>
+      </w:r>
+      <w:r>
+        <w:t xml:space="preserve">facilement transportable. </w:t>
       </w:r>
     </w:p>
     <w:p>
@@ -4015,7 +4151,13 @@
         <w:t xml:space="preserve">l’humidité terrestre </w:t>
       </w:r>
       <w:r>
-        <w:t xml:space="preserve">sera aussi mobil que le module météo. Nous avons choisi de le séparer pour une apporter une mobilité supérieure. Ainsi, il est possible de relever l’humidité terrestre à des endroits précis. </w:t>
+        <w:t>sera aussi mobil</w:t>
+      </w:r>
+      <w:r>
+        <w:t>e</w:t>
+      </w:r>
+      <w:r>
+        <w:t xml:space="preserve"> que le module météo. Nous avons choisi de le séparer pour apporter une mobilité supérieure. Ainsi, il est possible de relever l’humidité terrestre à des endroits précis. </w:t>
       </w:r>
     </w:p>
     <w:p/>
@@ -4023,7 +4165,7 @@
       <w:pPr>
         <w:pStyle w:val="Heading2"/>
       </w:pPr>
-      <w:bookmarkStart w:id="19" w:name="_Toc293141337"/>
+      <w:bookmarkStart w:id="19" w:name="_Toc293249108"/>
       <w:r>
         <w:t>Choix du nombre de vannes pilotables</w:t>
       </w:r>
@@ -4038,7 +4180,19 @@
         <w:t xml:space="preserve">Ce nombre de vannes est primordial pour que ce système soit  utilisable pour un utilisateur lambda. </w:t>
       </w:r>
       <w:r>
-        <w:t xml:space="preserve">Pour connaître le nombre de circuit de commandes à installer sur notre module de commande nous nous sommes </w:t>
+        <w:t>Pour connaître le nombre de circuit</w:t>
+      </w:r>
+      <w:r>
+        <w:t>s</w:t>
+      </w:r>
+      <w:r>
+        <w:t xml:space="preserve"> de commandes </w:t>
+      </w:r>
+      <w:r>
+        <w:t xml:space="preserve">à installer sur notre module garage </w:t>
+      </w:r>
+      <w:r>
+        <w:t xml:space="preserve">nous nous sommes </w:t>
       </w:r>
       <w:r>
         <w:t>fié à plusieurs facteurs :</w:t>
@@ -4080,7 +4234,13 @@
         </w:numPr>
       </w:pPr>
       <w:r>
-        <w:t>Débit d’un petit arroseur : 2.20 m</w:t>
+        <w:t xml:space="preserve">Débit d’un petit </w:t>
+      </w:r>
+      <w:r>
+        <w:t>circuit d’eau</w:t>
+      </w:r>
+      <w:r>
+        <w:t xml:space="preserve"> : 2.20 m</w:t>
       </w:r>
       <w:r>
         <w:rPr>
@@ -4106,7 +4266,19 @@
     </w:p>
     <w:p>
       <w:r>
-        <w:t>Voici ci-dessous un schéma pour avoir un terrain totalement couvert avec de mauvaises conditions :</w:t>
+        <w:t xml:space="preserve">Voici ci-dessous un schéma pour avoir un terrain totalement couvert avec </w:t>
+      </w:r>
+      <w:r>
+        <w:t>les</w:t>
+      </w:r>
+      <w:r>
+        <w:t xml:space="preserve"> conditions</w:t>
+      </w:r>
+      <w:r>
+        <w:t xml:space="preserve"> citées</w:t>
+      </w:r>
+      <w:r>
+        <w:t> :</w:t>
       </w:r>
     </w:p>
     <w:p>
@@ -4240,6 +4412,22 @@
       </w:r>
     </w:p>
     <w:p>
+      <w:r>
+        <w:sym w:font="Wingdings" w:char="F0E8"/>
+      </w:r>
+      <w:r>
+        <w:t xml:space="preserve"> Nous aurons donc 8 </w:t>
+      </w:r>
+      <w:proofErr w:type="gramStart"/>
+      <w:r>
+        <w:t>circuit</w:t>
+      </w:r>
+      <w:proofErr w:type="gramEnd"/>
+      <w:r>
+        <w:t xml:space="preserve"> de commandes sur notre module garage.</w:t>
+      </w:r>
+    </w:p>
+    <w:p>
       <w:pPr>
         <w:pStyle w:val="Heading2"/>
       </w:pPr>
@@ -4251,7 +4439,7 @@
       <w:pPr>
         <w:pStyle w:val="Heading2"/>
       </w:pPr>
-      <w:bookmarkStart w:id="20" w:name="_Toc293141338"/>
+      <w:bookmarkStart w:id="20" w:name="_Toc293249109"/>
       <w:r>
         <w:t>Schéma fonctionnel</w:t>
       </w:r>
@@ -4261,7 +4449,7 @@
       <w:pPr>
         <w:pStyle w:val="Heading3"/>
       </w:pPr>
-      <w:bookmarkStart w:id="21" w:name="_Toc293141339"/>
+      <w:bookmarkStart w:id="21" w:name="_Toc293249110"/>
       <w:r>
         <w:t>Module Garage</w:t>
       </w:r>
@@ -5402,7 +5590,7 @@
       <w:pPr>
         <w:pStyle w:val="Heading3"/>
       </w:pPr>
-      <w:bookmarkStart w:id="22" w:name="_Toc293141340"/>
+      <w:bookmarkStart w:id="22" w:name="_Toc293249111"/>
       <w:r>
         <w:t>Module météo</w:t>
       </w:r>
@@ -5674,9 +5862,7 @@
             <w:cnfStyle w:val="001000000100" w:firstRow="0" w:lastRow="0" w:firstColumn="1" w:lastColumn="0" w:oddVBand="0" w:evenVBand="0" w:oddHBand="0" w:evenHBand="0" w:firstRowFirstColumn="1" w:firstRowLastColumn="0" w:lastRowFirstColumn="0" w:lastRowLastColumn="0"/>
             <w:tcW w:w="2838" w:type="dxa"/>
           </w:tcPr>
-          <w:p>
-            <w:bookmarkStart w:id="23" w:name="_Toc293141341"/>
-          </w:p>
+          <w:p/>
           <w:p/>
           <w:p>
             <w:r>
@@ -6537,6 +6723,7 @@
       <w:pPr>
         <w:pStyle w:val="Heading3"/>
       </w:pPr>
+      <w:bookmarkStart w:id="23" w:name="_Toc293249112"/>
       <w:r>
         <w:t>Module d’humidité terrestre</w:t>
       </w:r>
@@ -6792,7 +6979,7 @@
       <w:pPr>
         <w:pStyle w:val="Heading2"/>
       </w:pPr>
-      <w:bookmarkStart w:id="24" w:name="_Toc293141342"/>
+      <w:bookmarkStart w:id="24" w:name="_Toc293249113"/>
       <w:r>
         <w:t>Choix des composants</w:t>
       </w:r>
@@ -6802,7 +6989,7 @@
       <w:pPr>
         <w:pStyle w:val="Heading3"/>
       </w:pPr>
-      <w:bookmarkStart w:id="25" w:name="_Toc293141343"/>
+      <w:bookmarkStart w:id="25" w:name="_Toc293249114"/>
       <w:r>
         <w:t>Régulateur de tension</w:t>
       </w:r>
@@ -6859,7 +7046,7 @@
       <w:pPr>
         <w:pStyle w:val="Heading3"/>
       </w:pPr>
-      <w:bookmarkStart w:id="26" w:name="_Toc293141344"/>
+      <w:bookmarkStart w:id="26" w:name="_Toc293249115"/>
       <w:r>
         <w:t>Microcontrôleur</w:t>
       </w:r>
@@ -6963,7 +7150,7 @@
       <w:pPr>
         <w:pStyle w:val="Heading3"/>
       </w:pPr>
-      <w:bookmarkStart w:id="27" w:name="_Toc293141345"/>
+      <w:bookmarkStart w:id="27" w:name="_Toc293249116"/>
       <w:r>
         <w:t>Roue codeuse</w:t>
       </w:r>
@@ -7081,7 +7268,7 @@
       <w:pPr>
         <w:pStyle w:val="Heading3"/>
       </w:pPr>
-      <w:bookmarkStart w:id="28" w:name="_Toc293141346"/>
+      <w:bookmarkStart w:id="28" w:name="_Toc293249117"/>
       <w:r>
         <w:t>Relais</w:t>
       </w:r>
@@ -7096,16 +7283,49 @@
         <w:ind w:firstLine="720"/>
       </w:pPr>
       <w:r>
-        <w:t>Nous souhaitions réaliser un module garage qui aurait la particularité de pouvoir commander toutes les électrovannes disponible</w:t>
+        <w:t>Nous souhait</w:t>
+      </w:r>
+      <w:r>
+        <w:t xml:space="preserve">ons réaliser un module garage qui </w:t>
+      </w:r>
+      <w:r>
+        <w:t>peut</w:t>
+      </w:r>
+      <w:r>
+        <w:t xml:space="preserve"> commander toutes les électrovannes disponible</w:t>
       </w:r>
       <w:r>
         <w:t>s</w:t>
       </w:r>
       <w:r>
-        <w:t xml:space="preserve"> sur le marché. Pour cela nous devions choisir un relais capable de comm</w:t>
-      </w:r>
-      <w:r>
-        <w:t>uter un courant allant de 12V DC à 230V AC</w:t>
+        <w:t xml:space="preserve"> su</w:t>
+      </w:r>
+      <w:r>
+        <w:t>r le marché. Pour cela nous dev</w:t>
+      </w:r>
+      <w:r>
+        <w:t>ons choisir un relais capable de comm</w:t>
+      </w:r>
+      <w:r>
+        <w:t xml:space="preserve">uter </w:t>
+      </w:r>
+      <w:r>
+        <w:t xml:space="preserve">avec </w:t>
+      </w:r>
+      <w:r>
+        <w:t>un</w:t>
+      </w:r>
+      <w:r>
+        <w:t>e</w:t>
+      </w:r>
+      <w:r>
+        <w:t xml:space="preserve"> </w:t>
+      </w:r>
+      <w:r>
+        <w:t>tension</w:t>
+      </w:r>
+      <w:r>
+        <w:t xml:space="preserve"> allant de 12V DC à 230V AC</w:t>
       </w:r>
       <w:r>
         <w:t xml:space="preserve"> et </w:t>
@@ -7213,7 +7433,7 @@
       <w:pPr>
         <w:pStyle w:val="Heading3"/>
       </w:pPr>
-      <w:bookmarkStart w:id="29" w:name="_Toc293141347"/>
+      <w:bookmarkStart w:id="29" w:name="_Toc293249118"/>
       <w:r>
         <w:t>Module sans fil</w:t>
       </w:r>
@@ -7221,24 +7441,89 @@
     </w:p>
     <w:p/>
     <w:p>
+      <w:r>
+        <w:t xml:space="preserve">Voici un tableau comparatif </w:t>
+      </w:r>
+      <w:r>
+        <w:t xml:space="preserve">des principales technologies sans-fil existantes : </w:t>
+      </w:r>
+    </w:p>
+    <w:p>
       <w:pPr>
         <w:ind w:firstLine="720"/>
       </w:pPr>
-      <w:r>
-        <w:t>Pour la communication sans-fil, nous avons décidé d’utiliser les mêmes modules que lors du projet de développement embarqué.</w:t>
-      </w:r>
     </w:p>
     <w:p>
       <w:pPr>
         <w:ind w:firstLine="720"/>
       </w:pPr>
-    </w:p>
+      <w:r>
+        <w:rPr>
+          <w:rFonts w:ascii="Helvetica" w:hAnsi="Helvetica" w:cs="Helvetica"/>
+          <w:noProof/>
+          <w:kern w:val="1"/>
+          <w:lang w:val="en-US"/>
+        </w:rPr>
+        <w:drawing>
+          <wp:inline distT="0" distB="0" distL="0" distR="0" wp14:anchorId="05F33309" wp14:editId="02E2785D">
+            <wp:extent cx="5270500" cy="3259511"/>
+            <wp:effectExtent l="0" t="0" r="0" b="0"/>
+            <wp:docPr id="130" name="Picture 130"/>
+            <wp:cNvGraphicFramePr>
+              <a:graphicFrameLocks xmlns:a="http://schemas.openxmlformats.org/drawingml/2006/main" noChangeAspect="1"/>
+            </wp:cNvGraphicFramePr>
+            <a:graphic xmlns:a="http://schemas.openxmlformats.org/drawingml/2006/main">
+              <a:graphicData uri="http://schemas.openxmlformats.org/drawingml/2006/picture">
+                <pic:pic xmlns:pic="http://schemas.openxmlformats.org/drawingml/2006/picture">
+                  <pic:nvPicPr>
+                    <pic:cNvPr id="0" name="Picture 1"/>
+                    <pic:cNvPicPr>
+                      <a:picLocks noChangeAspect="1" noChangeArrowheads="1"/>
+                    </pic:cNvPicPr>
+                  </pic:nvPicPr>
+                  <pic:blipFill>
+                    <a:blip r:embed="rId21">
+                      <a:extLst>
+                        <a:ext uri="{28A0092B-C50C-407E-A947-70E740481C1C}">
+                          <a14:useLocalDpi xmlns:a14="http://schemas.microsoft.com/office/drawing/2010/main" val="0"/>
+                        </a:ext>
+                      </a:extLst>
+                    </a:blip>
+                    <a:srcRect/>
+                    <a:stretch>
+                      <a:fillRect/>
+                    </a:stretch>
+                  </pic:blipFill>
+                  <pic:spPr bwMode="auto">
+                    <a:xfrm>
+                      <a:off x="0" y="0"/>
+                      <a:ext cx="5270500" cy="3259511"/>
+                    </a:xfrm>
+                    <a:prstGeom prst="rect">
+                      <a:avLst/>
+                    </a:prstGeom>
+                    <a:noFill/>
+                    <a:ln>
+                      <a:noFill/>
+                    </a:ln>
+                  </pic:spPr>
+                </pic:pic>
+              </a:graphicData>
+            </a:graphic>
+          </wp:inline>
+        </w:drawing>
+      </w:r>
+    </w:p>
+    <w:p/>
     <w:p>
       <w:pPr>
         <w:ind w:firstLine="720"/>
       </w:pPr>
       <w:r>
-        <w:t>COLLER LE TABLEAU COMPARATIF</w:t>
+        <w:t>N</w:t>
+      </w:r>
+      <w:r>
+        <w:t>ous avons décidé d’utiliser les mêmes modules que lors du projet de développement embarqué.</w:t>
       </w:r>
     </w:p>
     <w:p/>
@@ -7247,7 +7532,15 @@
       <w:pPr>
         <w:pStyle w:val="Heading3"/>
       </w:pPr>
-      <w:bookmarkStart w:id="30" w:name="_Toc293141348"/>
+      <w:bookmarkStart w:id="30" w:name="_Toc293249119"/>
+      <w:r>
+        <w:br w:type="page"/>
+      </w:r>
+    </w:p>
+    <w:p>
+      <w:pPr>
+        <w:pStyle w:val="Heading3"/>
+      </w:pPr>
       <w:r>
         <w:t>Capteur de luminosité</w:t>
       </w:r>
@@ -7255,9 +7548,150 @@
     </w:p>
     <w:p>
       <w:pPr>
+        <w:ind w:firstLine="720"/>
+      </w:pPr>
+      <w:bookmarkStart w:id="31" w:name="_Toc293249120"/>
+      <w:r>
+        <w:t xml:space="preserve">Pour tous les capteurs du système, nous choisirons des capteurs numériques pour les avantages suivants : </w:t>
+      </w:r>
+    </w:p>
+    <w:p>
+      <w:pPr>
+        <w:pStyle w:val="ListParagraph"/>
+        <w:numPr>
+          <w:ilvl w:val="0"/>
+          <w:numId w:val="16"/>
+        </w:numPr>
+      </w:pPr>
+      <w:r>
+        <w:t>Plus simple à réaliser sur carte électronique</w:t>
+      </w:r>
+    </w:p>
+    <w:p>
+      <w:pPr>
+        <w:pStyle w:val="ListParagraph"/>
+        <w:numPr>
+          <w:ilvl w:val="0"/>
+          <w:numId w:val="15"/>
+        </w:numPr>
+      </w:pPr>
+      <w:r>
+        <w:t>Nous n’avons pas besoin d’une mesure extrêmement précise</w:t>
+      </w:r>
+    </w:p>
+    <w:p>
+      <w:r>
+        <w:t>Tout cela nous fera gagner du temps.</w:t>
+      </w:r>
+    </w:p>
+    <w:p>
+      <w:r>
+        <w:tab/>
+        <w:t xml:space="preserve">Pour le capteur de luminosité, nous avons besoin d’un capteur traversant communicant en I2C. Nous avons donc trouvé un capteur de luminosité I2C utilisé </w:t>
+      </w:r>
+      <w:r>
+        <w:t xml:space="preserve">avec une carte </w:t>
+      </w:r>
+      <w:proofErr w:type="spellStart"/>
+      <w:r>
+        <w:t>Arduino</w:t>
+      </w:r>
+      <w:proofErr w:type="spellEnd"/>
+      <w:r>
+        <w:t xml:space="preserve">. </w:t>
+      </w:r>
+    </w:p>
+    <w:p/>
+    <w:p>
+      <w:r>
+        <w:rPr>
+          <w:noProof/>
+          <w:lang w:val="en-US"/>
+        </w:rPr>
+        <w:drawing>
+          <wp:anchor distT="0" distB="0" distL="114300" distR="114300" simplePos="0" relativeHeight="251689984" behindDoc="0" locked="0" layoutInCell="1" allowOverlap="1" wp14:anchorId="48B5A708" wp14:editId="3609CD3C">
+            <wp:simplePos x="0" y="0"/>
+            <wp:positionH relativeFrom="column">
+              <wp:posOffset>114300</wp:posOffset>
+            </wp:positionH>
+            <wp:positionV relativeFrom="paragraph">
+              <wp:posOffset>132080</wp:posOffset>
+            </wp:positionV>
+            <wp:extent cx="1869440" cy="850900"/>
+            <wp:effectExtent l="25400" t="25400" r="35560" b="38100"/>
+            <wp:wrapSquare wrapText="bothSides"/>
+            <wp:docPr id="131" name="Picture 131"/>
+            <wp:cNvGraphicFramePr>
+              <a:graphicFrameLocks xmlns:a="http://schemas.openxmlformats.org/drawingml/2006/main" noChangeAspect="1"/>
+            </wp:cNvGraphicFramePr>
+            <a:graphic xmlns:a="http://schemas.openxmlformats.org/drawingml/2006/main">
+              <a:graphicData uri="http://schemas.openxmlformats.org/drawingml/2006/picture">
+                <pic:pic xmlns:pic="http://schemas.openxmlformats.org/drawingml/2006/picture">
+                  <pic:nvPicPr>
+                    <pic:cNvPr id="0" name="SEN10171P.jpg"/>
+                    <pic:cNvPicPr/>
+                  </pic:nvPicPr>
+                  <pic:blipFill>
+                    <a:blip r:embed="rId22">
+                      <a:extLst>
+                        <a:ext uri="{28A0092B-C50C-407E-A947-70E740481C1C}">
+                          <a14:useLocalDpi xmlns:a14="http://schemas.microsoft.com/office/drawing/2010/main" val="0"/>
+                        </a:ext>
+                      </a:extLst>
+                    </a:blip>
+                    <a:stretch>
+                      <a:fillRect/>
+                    </a:stretch>
+                  </pic:blipFill>
+                  <pic:spPr>
+                    <a:xfrm>
+                      <a:off x="0" y="0"/>
+                      <a:ext cx="1869440" cy="850900"/>
+                    </a:xfrm>
+                    <a:prstGeom prst="rect">
+                      <a:avLst/>
+                    </a:prstGeom>
+                    <a:ln>
+                      <a:solidFill>
+                        <a:srgbClr val="000000"/>
+                      </a:solidFill>
+                    </a:ln>
+                  </pic:spPr>
+                </pic:pic>
+              </a:graphicData>
+            </a:graphic>
+            <wp14:sizeRelH relativeFrom="page">
+              <wp14:pctWidth>0</wp14:pctWidth>
+            </wp14:sizeRelH>
+            <wp14:sizeRelV relativeFrom="page">
+              <wp14:pctHeight>0</wp14:pctHeight>
+            </wp14:sizeRelV>
+          </wp:anchor>
+        </w:drawing>
+      </w:r>
+    </w:p>
+    <w:p>
+      <w:r>
+        <w:sym w:font="Wingdings" w:char="F0E8"/>
+      </w:r>
+      <w:r>
+        <w:t xml:space="preserve"> C’est le boîtier SEN10171P qui utilise le capteur TSL2561. </w:t>
+      </w:r>
+    </w:p>
+    <w:p>
+      <w:pPr>
         <w:pStyle w:val="Heading3"/>
       </w:pPr>
-      <w:bookmarkStart w:id="31" w:name="_Toc293141349"/>
+    </w:p>
+    <w:p>
+      <w:pPr>
+        <w:pStyle w:val="Heading3"/>
+      </w:pPr>
+    </w:p>
+    <w:p>
+      <w:pPr>
+        <w:pStyle w:val="Heading3"/>
+      </w:pPr>
       <w:r>
         <w:t>Capteur température et humidité</w:t>
       </w:r>
@@ -7269,7 +7703,13 @@
         <w:ind w:firstLine="720"/>
       </w:pPr>
       <w:r>
-        <w:t>Pour la température et l’humidité, nous avons décidé un capteur réunissant les deux informations. Ainsi, nous avons un gain de place sur la carte, de temps de conception et du développement soft.</w:t>
+        <w:t xml:space="preserve">Pour la température et l’humidité, nous avons décidé </w:t>
+      </w:r>
+      <w:r>
+        <w:t xml:space="preserve">d’utiliser </w:t>
+      </w:r>
+      <w:r>
+        <w:t>un capteur réunissant les deux informations. Ainsi, nous avons un gain de place sur la carte, de temps de conception et du développement soft.</w:t>
       </w:r>
     </w:p>
     <w:p>
@@ -7312,7 +7752,7 @@
           <w:lang w:val="en-US"/>
         </w:rPr>
         <w:drawing>
-          <wp:anchor distT="0" distB="0" distL="114300" distR="114300" simplePos="0" relativeHeight="251659264" behindDoc="1" locked="0" layoutInCell="1" allowOverlap="1" wp14:anchorId="373AF0EC" wp14:editId="4FCB6EB5">
+          <wp:anchor distT="0" distB="0" distL="114300" distR="114300" simplePos="0" relativeHeight="251659264" behindDoc="1" locked="0" layoutInCell="1" allowOverlap="1" wp14:anchorId="373AF0EC" wp14:editId="31C51468">
             <wp:simplePos x="0" y="0"/>
             <wp:positionH relativeFrom="column">
               <wp:posOffset>-114300</wp:posOffset>
@@ -7320,8 +7760,8 @@
             <wp:positionV relativeFrom="paragraph">
               <wp:posOffset>56515</wp:posOffset>
             </wp:positionV>
-            <wp:extent cx="1460500" cy="1752600"/>
-            <wp:effectExtent l="25400" t="25400" r="38100" b="25400"/>
+            <wp:extent cx="1140460" cy="1369060"/>
+            <wp:effectExtent l="25400" t="25400" r="27940" b="27940"/>
             <wp:wrapSquare wrapText="bothSides"/>
             <wp:docPr id="2" name="Picture 2"/>
             <wp:cNvGraphicFramePr>
@@ -7335,7 +7775,7 @@
                     <pic:cNvPicPr/>
                   </pic:nvPicPr>
                   <pic:blipFill rotWithShape="1">
-                    <a:blip r:embed="rId21">
+                    <a:blip r:embed="rId23">
                       <a:extLst>
                         <a:ext uri="{28A0092B-C50C-407E-A947-70E740481C1C}">
                           <a14:useLocalDpi xmlns:a14="http://schemas.microsoft.com/office/drawing/2010/main" val="0"/>
@@ -7348,7 +7788,7 @@
                   <pic:spPr bwMode="auto">
                     <a:xfrm>
                       <a:off x="0" y="0"/>
-                      <a:ext cx="1460500" cy="1752600"/>
+                      <a:ext cx="1140460" cy="1369060"/>
                     </a:xfrm>
                     <a:prstGeom prst="rect">
                       <a:avLst/>
@@ -7382,7 +7822,27 @@
         <w:sym w:font="Wingdings" w:char="F0E8"/>
       </w:r>
       <w:r>
-        <w:t xml:space="preserve"> Après étude, nous allons prendre le capteur HIH6120.</w:t>
+        <w:t xml:space="preserve"> </w:t>
+      </w:r>
+      <w:r>
+        <w:t>En réunissant toutes les informations de chaque capteurs (Alimentation, Communicati</w:t>
+      </w:r>
+      <w:r>
+        <w:t xml:space="preserve">on, Plage de fonctionnement,..). </w:t>
+      </w:r>
+    </w:p>
+    <w:p>
+      <w:r>
+        <w:t>N</w:t>
+      </w:r>
+      <w:r>
+        <w:t xml:space="preserve">ous </w:t>
+      </w:r>
+      <w:r>
+        <w:t>avons choisi</w:t>
+      </w:r>
+      <w:r>
+        <w:t xml:space="preserve"> le capteur HIH6120 car le AM2302 ne communique pas en I2C.  </w:t>
       </w:r>
     </w:p>
     <w:p/>
@@ -7392,16 +7852,11 @@
       </w:pPr>
     </w:p>
     <w:p/>
-    <w:p/>
-    <w:p/>
-    <w:p/>
-    <w:p/>
-    <w:p/>
     <w:p>
       <w:pPr>
         <w:pStyle w:val="Heading3"/>
       </w:pPr>
-      <w:bookmarkStart w:id="32" w:name="_Toc293141350"/>
+      <w:bookmarkStart w:id="32" w:name="_Toc293249121"/>
       <w:r>
         <w:t>Batterie</w:t>
       </w:r>
@@ -7441,7 +7896,7 @@
                     <pic:cNvPicPr/>
                   </pic:nvPicPr>
                   <pic:blipFill>
-                    <a:blip r:embed="rId22">
+                    <a:blip r:embed="rId24">
                       <a:extLst>
                         <a:ext uri="{28A0092B-C50C-407E-A947-70E740481C1C}">
                           <a14:useLocalDpi xmlns:a14="http://schemas.microsoft.com/office/drawing/2010/main" val="0"/>
@@ -7526,46 +7981,38 @@
     </w:p>
     <w:p>
       <w:pPr>
-        <w:ind w:firstLine="720"/>
-      </w:pPr>
+        <w:pStyle w:val="Heading1"/>
+      </w:pPr>
+      <w:bookmarkStart w:id="33" w:name="_Toc293249122"/>
+      <w:bookmarkStart w:id="34" w:name="_GoBack"/>
+      <w:bookmarkEnd w:id="34"/>
+      <w:r>
+        <w:t>E</w:t>
+      </w:r>
+      <w:r>
+        <w:t>laboration du projet</w:t>
+      </w:r>
+      <w:bookmarkEnd w:id="33"/>
     </w:p>
     <w:p>
       <w:pPr>
         <w:pStyle w:val="Heading2"/>
       </w:pPr>
-      <w:r>
-        <w:br w:type="page"/>
-      </w:r>
-    </w:p>
-    <w:p>
-      <w:pPr>
-        <w:pStyle w:val="Heading1"/>
-      </w:pPr>
-      <w:bookmarkStart w:id="33" w:name="_Toc293141351"/>
-      <w:r>
-        <w:t>Elaboration du projet</w:t>
-      </w:r>
-      <w:bookmarkEnd w:id="33"/>
-    </w:p>
-    <w:p>
-      <w:pPr>
-        <w:pStyle w:val="Heading2"/>
-      </w:pPr>
-      <w:bookmarkStart w:id="34" w:name="_Toc293141352"/>
+      <w:bookmarkStart w:id="35" w:name="_Toc293249123"/>
       <w:r>
         <w:t>Fonction commune à tous les modules</w:t>
       </w:r>
-      <w:bookmarkEnd w:id="34"/>
+      <w:bookmarkEnd w:id="35"/>
     </w:p>
     <w:p>
       <w:pPr>
         <w:pStyle w:val="Heading3"/>
       </w:pPr>
-      <w:bookmarkStart w:id="35" w:name="_Toc293141353"/>
+      <w:bookmarkStart w:id="36" w:name="_Toc293249124"/>
       <w:r>
         <w:t>FP1 traitement numérique</w:t>
       </w:r>
-      <w:bookmarkEnd w:id="35"/>
+      <w:bookmarkEnd w:id="36"/>
     </w:p>
     <w:p/>
     <w:p>
@@ -7606,7 +8053,7 @@
                     <pic:cNvPicPr/>
                   </pic:nvPicPr>
                   <pic:blipFill>
-                    <a:blip r:embed="rId23">
+                    <a:blip r:embed="rId25">
                       <a:extLst>
                         <a:ext uri="{28A0092B-C50C-407E-A947-70E740481C1C}">
                           <a14:useLocalDpi xmlns:a14="http://schemas.microsoft.com/office/drawing/2010/main" val="0"/>
@@ -7714,7 +8161,7 @@
                     <pic:cNvPicPr/>
                   </pic:nvPicPr>
                   <pic:blipFill>
-                    <a:blip r:embed="rId24">
+                    <a:blip r:embed="rId26">
                       <a:extLst>
                         <a:ext uri="{28A0092B-C50C-407E-A947-70E740481C1C}">
                           <a14:useLocalDpi xmlns:a14="http://schemas.microsoft.com/office/drawing/2010/main" val="0"/>
@@ -7769,11 +8216,11 @@
       <w:pPr>
         <w:pStyle w:val="Heading3"/>
       </w:pPr>
-      <w:bookmarkStart w:id="36" w:name="_Toc293141354"/>
+      <w:bookmarkStart w:id="37" w:name="_Toc293249125"/>
       <w:r>
         <w:t>FP2 Communication sans fil</w:t>
       </w:r>
-      <w:bookmarkEnd w:id="36"/>
+      <w:bookmarkEnd w:id="37"/>
     </w:p>
     <w:p/>
     <w:p>
@@ -7856,7 +8303,7 @@
                     <pic:cNvPicPr/>
                   </pic:nvPicPr>
                   <pic:blipFill>
-                    <a:blip r:embed="rId25">
+                    <a:blip r:embed="rId27">
                       <a:extLst>
                         <a:ext uri="{28A0092B-C50C-407E-A947-70E740481C1C}">
                           <a14:useLocalDpi xmlns:a14="http://schemas.microsoft.com/office/drawing/2010/main" val="0"/>
@@ -7906,11 +8353,11 @@
       <w:pPr>
         <w:pStyle w:val="Heading3"/>
       </w:pPr>
-      <w:bookmarkStart w:id="37" w:name="_Toc293141355"/>
+      <w:bookmarkStart w:id="38" w:name="_Toc293249126"/>
       <w:r>
         <w:t>FP4 Identification module</w:t>
       </w:r>
-      <w:bookmarkEnd w:id="37"/>
+      <w:bookmarkEnd w:id="38"/>
     </w:p>
     <w:p/>
     <w:p>
@@ -7943,7 +8390,7 @@
                     <pic:cNvPicPr/>
                   </pic:nvPicPr>
                   <pic:blipFill>
-                    <a:blip r:embed="rId26">
+                    <a:blip r:embed="rId28">
                       <a:extLst>
                         <a:ext uri="{28A0092B-C50C-407E-A947-70E740481C1C}">
                           <a14:useLocalDpi xmlns:a14="http://schemas.microsoft.com/office/drawing/2010/main" val="0"/>
@@ -7994,11 +8441,11 @@
       <w:pPr>
         <w:pStyle w:val="Heading3"/>
       </w:pPr>
-      <w:bookmarkStart w:id="38" w:name="_Toc293141356"/>
+      <w:bookmarkStart w:id="39" w:name="_Toc293249127"/>
       <w:r>
         <w:t>FA2 Programmation microcontrôleur</w:t>
       </w:r>
-      <w:bookmarkEnd w:id="38"/>
+      <w:bookmarkEnd w:id="39"/>
     </w:p>
     <w:p/>
     <w:p>
@@ -8047,7 +8494,7 @@
                     <pic:cNvPicPr/>
                   </pic:nvPicPr>
                   <pic:blipFill>
-                    <a:blip r:embed="rId27">
+                    <a:blip r:embed="rId29">
                       <a:extLst>
                         <a:ext uri="{28A0092B-C50C-407E-A947-70E740481C1C}">
                           <a14:useLocalDpi xmlns:a14="http://schemas.microsoft.com/office/drawing/2010/main" val="0"/>
@@ -8089,21 +8536,21 @@
       <w:pPr>
         <w:pStyle w:val="Heading2"/>
       </w:pPr>
-      <w:bookmarkStart w:id="39" w:name="_Toc293141357"/>
+      <w:bookmarkStart w:id="40" w:name="_Toc293249128"/>
       <w:r>
         <w:t>Module garage</w:t>
       </w:r>
-      <w:bookmarkEnd w:id="39"/>
+      <w:bookmarkEnd w:id="40"/>
     </w:p>
     <w:p>
       <w:pPr>
         <w:pStyle w:val="Heading3"/>
       </w:pPr>
-      <w:bookmarkStart w:id="40" w:name="_Toc293141358"/>
+      <w:bookmarkStart w:id="41" w:name="_Toc293249129"/>
       <w:r>
         <w:t>FA1 Adaptation de tension</w:t>
       </w:r>
-      <w:bookmarkEnd w:id="40"/>
+      <w:bookmarkEnd w:id="41"/>
     </w:p>
     <w:p/>
     <w:p>
@@ -8189,7 +8636,7 @@
                     <pic:cNvPicPr/>
                   </pic:nvPicPr>
                   <pic:blipFill>
-                    <a:blip r:embed="rId28">
+                    <a:blip r:embed="rId30">
                       <a:extLst>
                         <a:ext uri="{28A0092B-C50C-407E-A947-70E740481C1C}">
                           <a14:useLocalDpi xmlns:a14="http://schemas.microsoft.com/office/drawing/2010/main" val="0"/>
@@ -8257,7 +8704,7 @@
                     <pic:cNvPicPr/>
                   </pic:nvPicPr>
                   <pic:blipFill>
-                    <a:blip r:embed="rId29">
+                    <a:blip r:embed="rId31">
                       <a:extLst>
                         <a:ext uri="{28A0092B-C50C-407E-A947-70E740481C1C}">
                           <a14:useLocalDpi xmlns:a14="http://schemas.microsoft.com/office/drawing/2010/main" val="0"/>
@@ -8304,11 +8751,11 @@
       <w:pPr>
         <w:pStyle w:val="Heading3"/>
       </w:pPr>
-      <w:bookmarkStart w:id="41" w:name="_Toc293141359"/>
+      <w:bookmarkStart w:id="42" w:name="_Toc293249130"/>
       <w:r>
         <w:t>FP3 Commande en puissance</w:t>
       </w:r>
-      <w:bookmarkEnd w:id="41"/>
+      <w:bookmarkEnd w:id="42"/>
     </w:p>
     <w:p/>
     <w:p>
@@ -8338,11 +8785,11 @@
       <w:pPr>
         <w:pStyle w:val="Heading3"/>
       </w:pPr>
-      <w:bookmarkStart w:id="42" w:name="_Toc293141360"/>
+      <w:bookmarkStart w:id="43" w:name="_Toc293249131"/>
       <w:r>
         <w:t>Test</w:t>
       </w:r>
-      <w:bookmarkEnd w:id="42"/>
+      <w:bookmarkEnd w:id="43"/>
     </w:p>
     <w:p>
       <w:pPr>
@@ -8433,21 +8880,89 @@
       <w:pPr>
         <w:pStyle w:val="Heading2"/>
       </w:pPr>
-      <w:bookmarkStart w:id="43" w:name="_Toc293141361"/>
+      <w:bookmarkStart w:id="44" w:name="_Toc293249132"/>
       <w:r>
         <w:t>Module météo</w:t>
       </w:r>
-      <w:bookmarkEnd w:id="43"/>
+      <w:bookmarkEnd w:id="44"/>
     </w:p>
     <w:p>
       <w:pPr>
         <w:pStyle w:val="Heading3"/>
       </w:pPr>
-      <w:bookmarkStart w:id="44" w:name="_Toc293141362"/>
+      <w:bookmarkStart w:id="45" w:name="_Toc293249133"/>
       <w:r>
         <w:t>FA1 Adaptation de tension</w:t>
       </w:r>
-      <w:bookmarkEnd w:id="44"/>
+      <w:bookmarkEnd w:id="45"/>
+    </w:p>
+    <w:p>
+      <w:r>
+        <w:rPr>
+          <w:noProof/>
+          <w:lang w:val="en-US"/>
+        </w:rPr>
+        <w:drawing>
+          <wp:anchor distT="0" distB="0" distL="114300" distR="114300" simplePos="0" relativeHeight="251683840" behindDoc="0" locked="0" layoutInCell="1" allowOverlap="1" wp14:anchorId="57DEC550" wp14:editId="02251266">
+            <wp:simplePos x="0" y="0"/>
+            <wp:positionH relativeFrom="column">
+              <wp:posOffset>342900</wp:posOffset>
+            </wp:positionH>
+            <wp:positionV relativeFrom="paragraph">
+              <wp:posOffset>158750</wp:posOffset>
+            </wp:positionV>
+            <wp:extent cx="4445000" cy="1574800"/>
+            <wp:effectExtent l="25400" t="25400" r="25400" b="25400"/>
+            <wp:wrapSquare wrapText="bothSides"/>
+            <wp:docPr id="28" name="Picture 28"/>
+            <wp:cNvGraphicFramePr>
+              <a:graphicFrameLocks xmlns:a="http://schemas.openxmlformats.org/drawingml/2006/main" noChangeAspect="1"/>
+            </wp:cNvGraphicFramePr>
+            <a:graphic xmlns:a="http://schemas.openxmlformats.org/drawingml/2006/main">
+              <a:graphicData uri="http://schemas.openxmlformats.org/drawingml/2006/picture">
+                <pic:pic xmlns:pic="http://schemas.openxmlformats.org/drawingml/2006/picture">
+                  <pic:nvPicPr>
+                    <pic:cNvPr id="0" name="Capture d’écran 2015-05-14 à 18.21.38.png"/>
+                    <pic:cNvPicPr/>
+                  </pic:nvPicPr>
+                  <pic:blipFill>
+                    <a:blip r:embed="rId32">
+                      <a:extLst>
+                        <a:ext uri="{28A0092B-C50C-407E-A947-70E740481C1C}">
+                          <a14:useLocalDpi xmlns:a14="http://schemas.microsoft.com/office/drawing/2010/main" val="0"/>
+                        </a:ext>
+                      </a:extLst>
+                    </a:blip>
+                    <a:stretch>
+                      <a:fillRect/>
+                    </a:stretch>
+                  </pic:blipFill>
+                  <pic:spPr>
+                    <a:xfrm>
+                      <a:off x="0" y="0"/>
+                      <a:ext cx="4445000" cy="1574800"/>
+                    </a:xfrm>
+                    <a:prstGeom prst="rect">
+                      <a:avLst/>
+                    </a:prstGeom>
+                    <a:ln>
+                      <a:solidFill>
+                        <a:srgbClr val="000000"/>
+                      </a:solidFill>
+                    </a:ln>
+                  </pic:spPr>
+                </pic:pic>
+              </a:graphicData>
+            </a:graphic>
+            <wp14:sizeRelH relativeFrom="page">
+              <wp14:pctWidth>0</wp14:pctWidth>
+            </wp14:sizeRelH>
+            <wp14:sizeRelV relativeFrom="page">
+              <wp14:pctHeight>0</wp14:pctHeight>
+            </wp14:sizeRelV>
+          </wp:anchor>
+        </w:drawing>
+      </w:r>
     </w:p>
     <w:p/>
     <w:p/>
@@ -8455,29 +8970,61 @@
       <w:pPr>
         <w:ind w:firstLine="360"/>
       </w:pPr>
-      <w:r>
-        <w:t xml:space="preserve">Pour la mise en place du régulateur de tension, nous avons installé un condensateur de 22µF en entrer, et un de 220µF en sortie. </w:t>
+    </w:p>
+    <w:p>
+      <w:pPr>
+        <w:ind w:firstLine="360"/>
+      </w:pPr>
+    </w:p>
+    <w:p>
+      <w:pPr>
+        <w:ind w:firstLine="360"/>
+      </w:pPr>
+    </w:p>
+    <w:p>
+      <w:pPr>
+        <w:ind w:firstLine="360"/>
+      </w:pPr>
+    </w:p>
+    <w:p>
+      <w:pPr>
+        <w:ind w:firstLine="360"/>
+      </w:pPr>
+    </w:p>
+    <w:p>
+      <w:pPr>
+        <w:ind w:firstLine="360"/>
+      </w:pPr>
+    </w:p>
+    <w:p>
+      <w:pPr>
+        <w:ind w:firstLine="360"/>
+      </w:pPr>
+    </w:p>
+    <w:p>
+      <w:pPr>
+        <w:ind w:firstLine="360"/>
+      </w:pPr>
+      <w:r>
+        <w:t>Pour la mise en place du régulateur de tension, nous avons installé u</w:t>
+      </w:r>
+      <w:r>
+        <w:t>n condensateur de 22µF en entrée</w:t>
+      </w:r>
+      <w:r>
+        <w:t xml:space="preserve">, et un de 220µF en sortie. </w:t>
       </w:r>
     </w:p>
     <w:p/>
     <w:p>
       <w:pPr>
-        <w:ind w:firstLine="360"/>
-      </w:pPr>
-      <w:r>
-        <w:t>Pour les fonctions FP5 Captage de la température et de l’humidité et FP6 Captage de la luminosité. Nous avons câblé les capteurs comme indiqués sur la documentation technique.</w:t>
-      </w:r>
-    </w:p>
-    <w:p/>
-    <w:p>
-      <w:pPr>
         <w:pStyle w:val="Heading3"/>
       </w:pPr>
-      <w:bookmarkStart w:id="45" w:name="_Toc293141363"/>
+      <w:bookmarkStart w:id="46" w:name="_Toc293249134"/>
       <w:r>
         <w:t>FP5 Captage de la température et de l’humidité</w:t>
       </w:r>
-      <w:bookmarkEnd w:id="45"/>
+      <w:bookmarkEnd w:id="46"/>
     </w:p>
     <w:p>
       <w:r>
@@ -8509,7 +9056,7 @@
                     <pic:cNvPicPr/>
                   </pic:nvPicPr>
                   <pic:blipFill>
-                    <a:blip r:embed="rId30">
+                    <a:blip r:embed="rId33">
                       <a:extLst>
                         <a:ext uri="{28A0092B-C50C-407E-A947-70E740481C1C}">
                           <a14:useLocalDpi xmlns:a14="http://schemas.microsoft.com/office/drawing/2010/main" val="0"/>
@@ -8563,27 +9110,35 @@
     <w:p/>
     <w:p/>
     <w:p/>
+    <w:p>
+      <w:pPr>
+        <w:ind w:firstLine="360"/>
+      </w:pPr>
+      <w:r>
+        <w:t>Pour les fonctions FP5 Captage de la température et de l’humidité et FP6 Captage de la luminosité. Nous avons câblé les capteurs comme indiqués sur la documentation technique.</w:t>
+      </w:r>
+    </w:p>
     <w:p/>
     <w:p>
       <w:pPr>
         <w:pStyle w:val="Heading3"/>
       </w:pPr>
-      <w:bookmarkStart w:id="46" w:name="_Toc293141364"/>
+      <w:r>
+        <w:br w:type="page"/>
+      </w:r>
+    </w:p>
+    <w:p>
+      <w:pPr>
+        <w:pStyle w:val="Heading3"/>
+      </w:pPr>
+      <w:bookmarkStart w:id="47" w:name="_Toc293249135"/>
       <w:r>
         <w:t>FP6 Captage de la luminosité</w:t>
       </w:r>
-      <w:bookmarkEnd w:id="46"/>
+      <w:bookmarkEnd w:id="47"/>
     </w:p>
     <w:p/>
     <w:p>
-      <w:pPr>
-        <w:sectPr>
-          <w:pgSz w:w="11900" w:h="16840"/>
-          <w:pgMar w:top="1440" w:right="1800" w:bottom="1440" w:left="1800" w:header="708" w:footer="708" w:gutter="0"/>
-          <w:cols w:space="708"/>
-          <w:docGrid w:linePitch="360"/>
-        </w:sectPr>
-      </w:pPr>
       <w:r>
         <w:rPr>
           <w:noProof/>
@@ -8613,7 +9168,7 @@
                     <pic:cNvPicPr/>
                   </pic:nvPicPr>
                   <pic:blipFill>
-                    <a:blip r:embed="rId31">
+                    <a:blip r:embed="rId34">
                       <a:extLst>
                         <a:ext uri="{28A0092B-C50C-407E-A947-70E740481C1C}">
                           <a14:useLocalDpi xmlns:a14="http://schemas.microsoft.com/office/drawing/2010/main" val="0"/>
@@ -8651,13 +9206,26 @@
         </w:drawing>
       </w:r>
     </w:p>
+    <w:p/>
+    <w:p/>
+    <w:p/>
+    <w:p/>
+    <w:p/>
+    <w:p/>
+    <w:p/>
+    <w:p/>
+    <w:p/>
+    <w:p/>
+    <w:p/>
     <w:p>
       <w:pPr>
         <w:pStyle w:val="Heading2"/>
       </w:pPr>
+      <w:bookmarkStart w:id="48" w:name="_Toc293249136"/>
       <w:r>
         <w:t>Développement et débogage</w:t>
       </w:r>
+      <w:bookmarkEnd w:id="48"/>
     </w:p>
     <w:p/>
     <w:p>
@@ -8774,10 +9342,159 @@
         <w:t>qui est très facile à configurer pour utiliser notre µC. De plus, le débogueur est très facile d’utilisation. Il nous a d’ailleurs beaucoup aidé tout au long du développement.</w:t>
       </w:r>
     </w:p>
+    <w:p>
+      <w:pPr>
+        <w:ind w:firstLine="720"/>
+      </w:pPr>
+      <w:r>
+        <w:rPr>
+          <w:noProof/>
+          <w:lang w:val="en-US"/>
+        </w:rPr>
+        <w:drawing>
+          <wp:anchor distT="0" distB="0" distL="114300" distR="114300" simplePos="0" relativeHeight="251684864" behindDoc="0" locked="0" layoutInCell="1" allowOverlap="1" wp14:anchorId="7F86DD59" wp14:editId="6F6197F3">
+            <wp:simplePos x="0" y="0"/>
+            <wp:positionH relativeFrom="column">
+              <wp:posOffset>342900</wp:posOffset>
+            </wp:positionH>
+            <wp:positionV relativeFrom="paragraph">
+              <wp:posOffset>287020</wp:posOffset>
+            </wp:positionV>
+            <wp:extent cx="1422400" cy="1435100"/>
+            <wp:effectExtent l="25400" t="25400" r="25400" b="38100"/>
+            <wp:wrapSquare wrapText="bothSides"/>
+            <wp:docPr id="29" name="Picture 29"/>
+            <wp:cNvGraphicFramePr>
+              <a:graphicFrameLocks xmlns:a="http://schemas.openxmlformats.org/drawingml/2006/main" noChangeAspect="1"/>
+            </wp:cNvGraphicFramePr>
+            <a:graphic xmlns:a="http://schemas.openxmlformats.org/drawingml/2006/main">
+              <a:graphicData uri="http://schemas.openxmlformats.org/drawingml/2006/picture">
+                <pic:pic xmlns:pic="http://schemas.openxmlformats.org/drawingml/2006/picture">
+                  <pic:nvPicPr>
+                    <pic:cNvPr id="0" name="Capture d’écran 2015-05-14 à 18.35.13.png"/>
+                    <pic:cNvPicPr/>
+                  </pic:nvPicPr>
+                  <pic:blipFill>
+                    <a:blip r:embed="rId35">
+                      <a:extLst>
+                        <a:ext uri="{28A0092B-C50C-407E-A947-70E740481C1C}">
+                          <a14:useLocalDpi xmlns:a14="http://schemas.microsoft.com/office/drawing/2010/main" val="0"/>
+                        </a:ext>
+                      </a:extLst>
+                    </a:blip>
+                    <a:stretch>
+                      <a:fillRect/>
+                    </a:stretch>
+                  </pic:blipFill>
+                  <pic:spPr>
+                    <a:xfrm>
+                      <a:off x="0" y="0"/>
+                      <a:ext cx="1422400" cy="1435100"/>
+                    </a:xfrm>
+                    <a:prstGeom prst="rect">
+                      <a:avLst/>
+                    </a:prstGeom>
+                    <a:ln>
+                      <a:solidFill>
+                        <a:srgbClr val="000000"/>
+                      </a:solidFill>
+                    </a:ln>
+                  </pic:spPr>
+                </pic:pic>
+              </a:graphicData>
+            </a:graphic>
+            <wp14:sizeRelH relativeFrom="page">
+              <wp14:pctWidth>0</wp14:pctWidth>
+            </wp14:sizeRelH>
+            <wp14:sizeRelV relativeFrom="page">
+              <wp14:pctHeight>0</wp14:pctHeight>
+            </wp14:sizeRelV>
+          </wp:anchor>
+        </w:drawing>
+      </w:r>
+      <w:r>
+        <w:t xml:space="preserve">Pour flasher le microcontrôleur, nous avons câblé de la façon suivante : </w:t>
+      </w:r>
+    </w:p>
+    <w:p>
+      <w:pPr>
+        <w:ind w:firstLine="720"/>
+      </w:pPr>
+      <w:r>
+        <w:rPr>
+          <w:noProof/>
+          <w:lang w:val="en-US"/>
+        </w:rPr>
+        <w:drawing>
+          <wp:anchor distT="0" distB="0" distL="114300" distR="114300" simplePos="0" relativeHeight="251688960" behindDoc="0" locked="0" layoutInCell="1" allowOverlap="1" wp14:anchorId="32212CAA" wp14:editId="402050FB">
+            <wp:simplePos x="0" y="0"/>
+            <wp:positionH relativeFrom="column">
+              <wp:posOffset>266700</wp:posOffset>
+            </wp:positionH>
+            <wp:positionV relativeFrom="paragraph">
+              <wp:posOffset>107950</wp:posOffset>
+            </wp:positionV>
+            <wp:extent cx="3314700" cy="1689100"/>
+            <wp:effectExtent l="25400" t="25400" r="38100" b="38100"/>
+            <wp:wrapSquare wrapText="bothSides"/>
+            <wp:docPr id="129" name="Picture 129"/>
+            <wp:cNvGraphicFramePr>
+              <a:graphicFrameLocks xmlns:a="http://schemas.openxmlformats.org/drawingml/2006/main" noChangeAspect="1"/>
+            </wp:cNvGraphicFramePr>
+            <a:graphic xmlns:a="http://schemas.openxmlformats.org/drawingml/2006/main">
+              <a:graphicData uri="http://schemas.openxmlformats.org/drawingml/2006/picture">
+                <pic:pic xmlns:pic="http://schemas.openxmlformats.org/drawingml/2006/picture">
+                  <pic:nvPicPr>
+                    <pic:cNvPr id="0" name="Capture d’écran 2015-05-14 à 18.51.46.png"/>
+                    <pic:cNvPicPr/>
+                  </pic:nvPicPr>
+                  <pic:blipFill>
+                    <a:blip r:embed="rId36">
+                      <a:extLst>
+                        <a:ext uri="{28A0092B-C50C-407E-A947-70E740481C1C}">
+                          <a14:useLocalDpi xmlns:a14="http://schemas.microsoft.com/office/drawing/2010/main" val="0"/>
+                        </a:ext>
+                      </a:extLst>
+                    </a:blip>
+                    <a:stretch>
+                      <a:fillRect/>
+                    </a:stretch>
+                  </pic:blipFill>
+                  <pic:spPr>
+                    <a:xfrm>
+                      <a:off x="0" y="0"/>
+                      <a:ext cx="3314700" cy="1689100"/>
+                    </a:xfrm>
+                    <a:prstGeom prst="rect">
+                      <a:avLst/>
+                    </a:prstGeom>
+                    <a:ln>
+                      <a:solidFill>
+                        <a:srgbClr val="000000"/>
+                      </a:solidFill>
+                    </a:ln>
+                  </pic:spPr>
+                </pic:pic>
+              </a:graphicData>
+            </a:graphic>
+            <wp14:sizeRelH relativeFrom="page">
+              <wp14:pctWidth>0</wp14:pctWidth>
+            </wp14:sizeRelH>
+            <wp14:sizeRelV relativeFrom="page">
+              <wp14:pctHeight>0</wp14:pctHeight>
+            </wp14:sizeRelV>
+          </wp:anchor>
+        </w:drawing>
+      </w:r>
+    </w:p>
     <w:p/>
     <w:p/>
     <w:p>
       <w:pPr>
+        <w:ind w:firstLine="720"/>
+        <w:rPr>
+          <w:b/>
+        </w:rPr>
         <w:sectPr>
           <w:pgSz w:w="11900" w:h="16840"/>
           <w:pgMar w:top="1440" w:right="1800" w:bottom="1440" w:left="1800" w:header="708" w:footer="708" w:gutter="0"/>
@@ -8785,22 +9502,43 @@
           <w:docGrid w:linePitch="360"/>
         </w:sectPr>
       </w:pPr>
+      <w:r>
+        <w:t xml:space="preserve">J2 représente notre PICKIT v3. Nous avons également rajouté un bouton pour reset le microcontrôleur lorsque le système sera en mode </w:t>
+      </w:r>
+      <w:r>
+        <w:rPr>
+          <w:b/>
+        </w:rPr>
+        <w:t xml:space="preserve">release </w:t>
+      </w:r>
+      <w:r>
+        <w:t>(principalement</w:t>
+      </w:r>
+      <w:r>
+        <w:t xml:space="preserve"> utile pour ce mode</w:t>
+      </w:r>
+      <w:r>
+        <w:t>)</w:t>
+      </w:r>
+      <w:r>
+        <w:rPr>
+          <w:b/>
+        </w:rPr>
+        <w:t>.</w:t>
+      </w:r>
     </w:p>
     <w:p/>
     <w:p>
       <w:pPr>
         <w:pStyle w:val="Heading1"/>
       </w:pPr>
-      <w:bookmarkStart w:id="47" w:name="_Toc293141365"/>
+      <w:bookmarkStart w:id="49" w:name="_Toc293249137"/>
       <w:r>
         <w:t>Gestion de projet</w:t>
       </w:r>
-      <w:bookmarkEnd w:id="47"/>
-    </w:p>
-    <w:p>
-      <w:bookmarkStart w:id="48" w:name="_GoBack"/>
-      <w:bookmarkEnd w:id="48"/>
-    </w:p>
+      <w:bookmarkEnd w:id="49"/>
+    </w:p>
+    <w:p/>
     <w:p>
       <w:pPr>
         <w:pStyle w:val="Heading2"/>
@@ -8840,7 +9578,7 @@
                     <pic:cNvPicPr/>
                   </pic:nvPicPr>
                   <pic:blipFill rotWithShape="1">
-                    <a:blip r:embed="rId32">
+                    <a:blip r:embed="rId37">
                       <a:extLst>
                         <a:ext uri="{28A0092B-C50C-407E-A947-70E740481C1C}">
                           <a14:useLocalDpi xmlns:a14="http://schemas.microsoft.com/office/drawing/2010/main" val="0"/>
@@ -8884,45 +9622,265 @@
     </w:p>
     <w:p>
       <w:pPr>
+        <w:ind w:firstLine="720"/>
+      </w:pPr>
+      <w:r>
+        <w:t xml:space="preserve">Ci-dessus, notre planning prévisionnel ainsi que le réel. En </w:t>
+      </w:r>
+      <w:r>
+        <w:rPr>
+          <w:b/>
+          <w:color w:val="008000"/>
+        </w:rPr>
+        <w:t>vert</w:t>
+      </w:r>
+      <w:r>
+        <w:t xml:space="preserve">, nous retrouvons les tâches réalisées dans les temps. En </w:t>
+      </w:r>
+      <w:r>
+        <w:rPr>
+          <w:b/>
+          <w:color w:val="FF6600"/>
+        </w:rPr>
+        <w:t>orange</w:t>
+      </w:r>
+      <w:r>
+        <w:rPr>
+          <w:b/>
+        </w:rPr>
+        <w:t>,</w:t>
+      </w:r>
+      <w:r>
+        <w:t xml:space="preserve"> celles qui ont pris plus de temps que ce qui était prévu mais qui n’est pas critique et enfin en </w:t>
+      </w:r>
+      <w:r>
+        <w:rPr>
+          <w:b/>
+          <w:color w:val="FF0000"/>
+        </w:rPr>
+        <w:t>rouge</w:t>
+      </w:r>
+      <w:r>
+        <w:t xml:space="preserve">, les tâches qui ont pris beaucoup de retard. </w:t>
+      </w:r>
+    </w:p>
+    <w:p>
+      <w:pPr>
+        <w:ind w:firstLine="720"/>
+      </w:pPr>
+      <w:r>
+        <w:t xml:space="preserve">D’une manière générale, nos deadlines on été plutôt respectées.  On peut s’apercevoir que le choix des composant nous a pris beaucoup plus de temps mais n’est pas pour autant un problème. Nous avons préféré faire le choix de composants en parallèle du schéma structurel. Cela nous a permis de faire moins d’erreur et ne pas reprendre notre schéma structurel à chaque changement de composants et/ou technologie. </w:t>
+      </w:r>
+    </w:p>
+    <w:p>
+      <w:pPr>
+        <w:ind w:firstLine="720"/>
+      </w:pPr>
+      <w:r>
+        <w:tab/>
+        <w:t xml:space="preserve">En revanche, le développement sur microcontrôleur ne devait pas prendre autant de temps. Nous avons passé énormément de temps sur la configuration du PIC ainsi que sur ses périphériques. </w:t>
+      </w:r>
+      <w:r>
+        <w:br w:type="page"/>
+      </w:r>
+    </w:p>
+    <w:p>
+      <w:pPr>
         <w:pStyle w:val="Heading1"/>
       </w:pPr>
+      <w:bookmarkStart w:id="50" w:name="_Toc293249138"/>
       <w:r>
         <w:t>Annexes</w:t>
       </w:r>
-    </w:p>
-    <w:p>
-      <w:pPr>
-        <w:pStyle w:val="Heading2"/>
-      </w:pPr>
-      <w:r>
+      <w:bookmarkEnd w:id="50"/>
+    </w:p>
+    <w:p>
+      <w:pPr>
+        <w:rPr>
+          <w:color w:val="548DD4" w:themeColor="text2" w:themeTint="99"/>
+        </w:rPr>
+      </w:pPr>
+      <w:r>
+        <w:rPr>
+          <w:color w:val="548DD4" w:themeColor="text2" w:themeTint="99"/>
+        </w:rPr>
         <w:t>Schéma structurel</w:t>
       </w:r>
     </w:p>
     <w:p>
       <w:pPr>
+        <w:rPr>
+          <w:color w:val="95B3D7" w:themeColor="accent1" w:themeTint="99"/>
+        </w:rPr>
+      </w:pPr>
+      <w:r>
+        <w:rPr>
+          <w:color w:val="95B3D7" w:themeColor="accent1" w:themeTint="99"/>
+        </w:rPr>
+        <w:t>Module garage</w:t>
+      </w:r>
+    </w:p>
+    <w:p>
+      <w:pPr>
+        <w:rPr>
+          <w:color w:val="95B3D7" w:themeColor="accent1" w:themeTint="99"/>
+        </w:rPr>
+      </w:pPr>
+      <w:r>
+        <w:rPr>
+          <w:noProof/>
+          <w:lang w:val="en-US"/>
+        </w:rPr>
+        <w:drawing>
+          <wp:anchor distT="0" distB="0" distL="114300" distR="114300" simplePos="0" relativeHeight="251686912" behindDoc="0" locked="0" layoutInCell="1" allowOverlap="1" wp14:anchorId="6D8FD350" wp14:editId="42EB2080">
+            <wp:simplePos x="0" y="0"/>
+            <wp:positionH relativeFrom="column">
+              <wp:posOffset>-991870</wp:posOffset>
+            </wp:positionH>
+            <wp:positionV relativeFrom="paragraph">
+              <wp:posOffset>1186180</wp:posOffset>
+            </wp:positionV>
+            <wp:extent cx="7468870" cy="5486400"/>
+            <wp:effectExtent l="26035" t="24765" r="24765" b="24765"/>
+            <wp:wrapSquare wrapText="bothSides"/>
+            <wp:docPr id="31" name="Picture 31"/>
+            <wp:cNvGraphicFramePr>
+              <a:graphicFrameLocks xmlns:a="http://schemas.openxmlformats.org/drawingml/2006/main" noChangeAspect="1"/>
+            </wp:cNvGraphicFramePr>
+            <a:graphic xmlns:a="http://schemas.openxmlformats.org/drawingml/2006/main">
+              <a:graphicData uri="http://schemas.openxmlformats.org/drawingml/2006/picture">
+                <pic:pic xmlns:pic="http://schemas.openxmlformats.org/drawingml/2006/picture">
+                  <pic:nvPicPr>
+                    <pic:cNvPr id="0" name="Capture d’écran 2015-05-14 à 18.46.06.png"/>
+                    <pic:cNvPicPr/>
+                  </pic:nvPicPr>
+                  <pic:blipFill rotWithShape="1">
+                    <a:blip r:embed="rId38">
+                      <a:extLst>
+                        <a:ext uri="{28A0092B-C50C-407E-A947-70E740481C1C}">
+                          <a14:useLocalDpi xmlns:a14="http://schemas.microsoft.com/office/drawing/2010/main" val="0"/>
+                        </a:ext>
+                      </a:extLst>
+                    </a:blip>
+                    <a:srcRect l="1" r="72"/>
+                    <a:stretch/>
+                  </pic:blipFill>
+                  <pic:spPr bwMode="auto">
+                    <a:xfrm rot="5400000">
+                      <a:off x="0" y="0"/>
+                      <a:ext cx="7468870" cy="5486400"/>
+                    </a:xfrm>
+                    <a:prstGeom prst="rect">
+                      <a:avLst/>
+                    </a:prstGeom>
+                    <a:ln w="9525" cap="flat" cmpd="sng" algn="ctr">
+                      <a:solidFill>
+                        <a:srgbClr val="000000"/>
+                      </a:solidFill>
+                      <a:prstDash val="solid"/>
+                      <a:round/>
+                      <a:headEnd type="none" w="med" len="med"/>
+                      <a:tailEnd type="none" w="med" len="med"/>
+                    </a:ln>
+                    <a:extLst>
+                      <a:ext uri="{53640926-AAD7-44d8-BBD7-CCE9431645EC}">
+                        <a14:shadowObscured xmlns:a14="http://schemas.microsoft.com/office/drawing/2010/main"/>
+                      </a:ext>
+                    </a:extLst>
+                  </pic:spPr>
+                </pic:pic>
+              </a:graphicData>
+            </a:graphic>
+            <wp14:sizeRelH relativeFrom="page">
+              <wp14:pctWidth>0</wp14:pctWidth>
+            </wp14:sizeRelH>
+            <wp14:sizeRelV relativeFrom="page">
+              <wp14:pctHeight>0</wp14:pctHeight>
+            </wp14:sizeRelV>
+          </wp:anchor>
+        </w:drawing>
+      </w:r>
+      <w:r>
+        <w:br w:type="page"/>
+      </w:r>
+      <w:r>
+        <w:rPr>
+          <w:noProof/>
+          <w:lang w:val="en-US"/>
+        </w:rPr>
+        <w:drawing>
+          <wp:anchor distT="0" distB="0" distL="114300" distR="114300" simplePos="0" relativeHeight="251687936" behindDoc="0" locked="0" layoutInCell="1" allowOverlap="1" wp14:anchorId="514AA065" wp14:editId="4DFF3740">
+            <wp:simplePos x="0" y="0"/>
+            <wp:positionH relativeFrom="column">
+              <wp:posOffset>-1304925</wp:posOffset>
+            </wp:positionH>
+            <wp:positionV relativeFrom="paragraph">
+              <wp:posOffset>1647825</wp:posOffset>
+            </wp:positionV>
+            <wp:extent cx="7731125" cy="5577840"/>
+            <wp:effectExtent l="35243" t="15557" r="25717" b="25718"/>
+            <wp:wrapSquare wrapText="bothSides"/>
+            <wp:docPr id="128" name="Picture 128"/>
+            <wp:cNvGraphicFramePr>
+              <a:graphicFrameLocks xmlns:a="http://schemas.openxmlformats.org/drawingml/2006/main" noChangeAspect="1"/>
+            </wp:cNvGraphicFramePr>
+            <a:graphic xmlns:a="http://schemas.openxmlformats.org/drawingml/2006/main">
+              <a:graphicData uri="http://schemas.openxmlformats.org/drawingml/2006/picture">
+                <pic:pic xmlns:pic="http://schemas.openxmlformats.org/drawingml/2006/picture">
+                  <pic:nvPicPr>
+                    <pic:cNvPr id="0" name="Capture d’écran 2015-05-14 à 18.46.23.png"/>
+                    <pic:cNvPicPr/>
+                  </pic:nvPicPr>
+                  <pic:blipFill>
+                    <a:blip r:embed="rId39">
+                      <a:extLst>
+                        <a:ext uri="{28A0092B-C50C-407E-A947-70E740481C1C}">
+                          <a14:useLocalDpi xmlns:a14="http://schemas.microsoft.com/office/drawing/2010/main" val="0"/>
+                        </a:ext>
+                      </a:extLst>
+                    </a:blip>
+                    <a:stretch>
+                      <a:fillRect/>
+                    </a:stretch>
+                  </pic:blipFill>
+                  <pic:spPr>
+                    <a:xfrm rot="5400000">
+                      <a:off x="0" y="0"/>
+                      <a:ext cx="7731125" cy="5577840"/>
+                    </a:xfrm>
+                    <a:prstGeom prst="rect">
+                      <a:avLst/>
+                    </a:prstGeom>
+                    <a:ln>
+                      <a:solidFill>
+                        <a:srgbClr val="000000"/>
+                      </a:solidFill>
+                    </a:ln>
+                  </pic:spPr>
+                </pic:pic>
+              </a:graphicData>
+            </a:graphic>
+            <wp14:sizeRelH relativeFrom="page">
+              <wp14:pctWidth>0</wp14:pctWidth>
+            </wp14:sizeRelH>
+            <wp14:sizeRelV relativeFrom="page">
+              <wp14:pctHeight>0</wp14:pctHeight>
+            </wp14:sizeRelV>
+          </wp:anchor>
+        </w:drawing>
+      </w:r>
+      <w:r>
+        <w:rPr>
+          <w:color w:val="95B3D7" w:themeColor="accent1" w:themeTint="99"/>
+        </w:rPr>
+        <w:t>Module météo</w:t>
+      </w:r>
+    </w:p>
+    <w:p>
+      <w:pPr>
         <w:pStyle w:val="Heading3"/>
       </w:pPr>
-      <w:r>
-        <w:t>Module garage</w:t>
-      </w:r>
-    </w:p>
-    <w:p>
-      <w:r>
-        <w:br w:type="page"/>
-      </w:r>
-    </w:p>
-    <w:p>
-      <w:pPr>
-        <w:pStyle w:val="Heading3"/>
-      </w:pPr>
-      <w:r>
-        <w:t>Module météo</w:t>
-      </w:r>
-      <w:r>
-        <w:br w:type="page"/>
-      </w:r>
-    </w:p>
-    <w:p/>
+    </w:p>
     <w:sectPr>
       <w:pgSz w:w="11900" w:h="16840"/>
       <w:pgMar w:top="1440" w:right="1800" w:bottom="1440" w:left="1800" w:header="708" w:footer="708" w:gutter="0"/>
@@ -8981,7 +9939,7 @@
         <w:rStyle w:val="PageNumber"/>
         <w:noProof/>
       </w:rPr>
-      <w:t>23</w:t>
+      <w:t>24</w:t>
     </w:r>
     <w:r>
       <w:rPr>
@@ -9094,6 +10052,119 @@
 <file path=word/numbering.xml><?xml version="1.0" encoding="utf-8"?>
 <w:numbering xmlns:wpc="http://schemas.microsoft.com/office/word/2010/wordprocessingCanvas" xmlns:mo="http://schemas.microsoft.com/office/mac/office/2008/main" xmlns:mc="http://schemas.openxmlformats.org/markup-compatibility/2006" xmlns:mv="urn:schemas-microsoft-com:mac:vml" xmlns:o="urn:schemas-microsoft-com:office:office" xmlns:r="http://schemas.openxmlformats.org/officeDocument/2006/relationships" xmlns:m="http://schemas.openxmlformats.org/officeDocument/2006/math" xmlns:v="urn:schemas-microsoft-com:vml" xmlns:wp14="http://schemas.microsoft.com/office/word/2010/wordprocessingDrawing" xmlns:wp="http://schemas.openxmlformats.org/drawingml/2006/wordprocessingDrawing" xmlns:w10="urn:schemas-microsoft-com:office:word" xmlns:w="http://schemas.openxmlformats.org/wordprocessingml/2006/main" xmlns:w14="http://schemas.microsoft.com/office/word/2010/wordml" xmlns:wpg="http://schemas.microsoft.com/office/word/2010/wordprocessingGroup" xmlns:wpi="http://schemas.microsoft.com/office/word/2010/wordprocessingInk" xmlns:wne="http://schemas.microsoft.com/office/word/2006/wordml" xmlns:wps="http://schemas.microsoft.com/office/word/2010/wordprocessingShape" mc:Ignorable="w14 wp14">
   <w:abstractNum w:abstractNumId="0">
+    <w:nsid w:val="016B209C"/>
+    <w:multiLevelType w:val="hybridMultilevel"/>
+    <w:tmpl w:val="7E4EEF28"/>
+    <w:lvl w:ilvl="0" w:tplc="04090001">
+      <w:start w:val="1"/>
+      <w:numFmt w:val="bullet"/>
+      <w:lvlText w:val=""/>
+      <w:lvlJc w:val="left"/>
+      <w:pPr>
+        <w:ind w:left="1440" w:hanging="360"/>
+      </w:pPr>
+      <w:rPr>
+        <w:rFonts w:ascii="Symbol" w:hAnsi="Symbol" w:hint="default"/>
+      </w:rPr>
+    </w:lvl>
+    <w:lvl w:ilvl="1" w:tplc="04090003" w:tentative="1">
+      <w:start w:val="1"/>
+      <w:numFmt w:val="bullet"/>
+      <w:lvlText w:val="o"/>
+      <w:lvlJc w:val="left"/>
+      <w:pPr>
+        <w:ind w:left="2160" w:hanging="360"/>
+      </w:pPr>
+      <w:rPr>
+        <w:rFonts w:ascii="Courier New" w:hAnsi="Courier New" w:hint="default"/>
+      </w:rPr>
+    </w:lvl>
+    <w:lvl w:ilvl="2" w:tplc="04090005" w:tentative="1">
+      <w:start w:val="1"/>
+      <w:numFmt w:val="bullet"/>
+      <w:lvlText w:val=""/>
+      <w:lvlJc w:val="left"/>
+      <w:pPr>
+        <w:ind w:left="2880" w:hanging="360"/>
+      </w:pPr>
+      <w:rPr>
+        <w:rFonts w:ascii="Wingdings" w:hAnsi="Wingdings" w:hint="default"/>
+      </w:rPr>
+    </w:lvl>
+    <w:lvl w:ilvl="3" w:tplc="04090001" w:tentative="1">
+      <w:start w:val="1"/>
+      <w:numFmt w:val="bullet"/>
+      <w:lvlText w:val=""/>
+      <w:lvlJc w:val="left"/>
+      <w:pPr>
+        <w:ind w:left="3600" w:hanging="360"/>
+      </w:pPr>
+      <w:rPr>
+        <w:rFonts w:ascii="Symbol" w:hAnsi="Symbol" w:hint="default"/>
+      </w:rPr>
+    </w:lvl>
+    <w:lvl w:ilvl="4" w:tplc="04090003" w:tentative="1">
+      <w:start w:val="1"/>
+      <w:numFmt w:val="bullet"/>
+      <w:lvlText w:val="o"/>
+      <w:lvlJc w:val="left"/>
+      <w:pPr>
+        <w:ind w:left="4320" w:hanging="360"/>
+      </w:pPr>
+      <w:rPr>
+        <w:rFonts w:ascii="Courier New" w:hAnsi="Courier New" w:hint="default"/>
+      </w:rPr>
+    </w:lvl>
+    <w:lvl w:ilvl="5" w:tplc="04090005" w:tentative="1">
+      <w:start w:val="1"/>
+      <w:numFmt w:val="bullet"/>
+      <w:lvlText w:val=""/>
+      <w:lvlJc w:val="left"/>
+      <w:pPr>
+        <w:ind w:left="5040" w:hanging="360"/>
+      </w:pPr>
+      <w:rPr>
+        <w:rFonts w:ascii="Wingdings" w:hAnsi="Wingdings" w:hint="default"/>
+      </w:rPr>
+    </w:lvl>
+    <w:lvl w:ilvl="6" w:tplc="04090001" w:tentative="1">
+      <w:start w:val="1"/>
+      <w:numFmt w:val="bullet"/>
+      <w:lvlText w:val=""/>
+      <w:lvlJc w:val="left"/>
+      <w:pPr>
+        <w:ind w:left="5760" w:hanging="360"/>
+      </w:pPr>
+      <w:rPr>
+        <w:rFonts w:ascii="Symbol" w:hAnsi="Symbol" w:hint="default"/>
+      </w:rPr>
+    </w:lvl>
+    <w:lvl w:ilvl="7" w:tplc="04090003" w:tentative="1">
+      <w:start w:val="1"/>
+      <w:numFmt w:val="bullet"/>
+      <w:lvlText w:val="o"/>
+      <w:lvlJc w:val="left"/>
+      <w:pPr>
+        <w:ind w:left="6480" w:hanging="360"/>
+      </w:pPr>
+      <w:rPr>
+        <w:rFonts w:ascii="Courier New" w:hAnsi="Courier New" w:hint="default"/>
+      </w:rPr>
+    </w:lvl>
+    <w:lvl w:ilvl="8" w:tplc="04090005" w:tentative="1">
+      <w:start w:val="1"/>
+      <w:numFmt w:val="bullet"/>
+      <w:lvlText w:val=""/>
+      <w:lvlJc w:val="left"/>
+      <w:pPr>
+        <w:ind w:left="7200" w:hanging="360"/>
+      </w:pPr>
+      <w:rPr>
+        <w:rFonts w:ascii="Wingdings" w:hAnsi="Wingdings" w:hint="default"/>
+      </w:rPr>
+    </w:lvl>
+  </w:abstractNum>
+  <w:abstractNum w:abstractNumId="1">
     <w:nsid w:val="08863D27"/>
     <w:multiLevelType w:val="hybridMultilevel"/>
     <w:tmpl w:val="87DED598"/>
@@ -9179,7 +10250,7 @@
       </w:pPr>
     </w:lvl>
   </w:abstractNum>
-  <w:abstractNum w:abstractNumId="1">
+  <w:abstractNum w:abstractNumId="2">
     <w:nsid w:val="09367AD5"/>
     <w:multiLevelType w:val="hybridMultilevel"/>
     <w:tmpl w:val="215ACE90"/>
@@ -9292,7 +10363,7 @@
       </w:rPr>
     </w:lvl>
   </w:abstractNum>
-  <w:abstractNum w:abstractNumId="2">
+  <w:abstractNum w:abstractNumId="3">
     <w:nsid w:val="0BE75052"/>
     <w:multiLevelType w:val="hybridMultilevel"/>
     <w:tmpl w:val="2FECDAD6"/>
@@ -9405,7 +10476,7 @@
       </w:rPr>
     </w:lvl>
   </w:abstractNum>
-  <w:abstractNum w:abstractNumId="3">
+  <w:abstractNum w:abstractNumId="4">
     <w:nsid w:val="13A14E1F"/>
     <w:multiLevelType w:val="hybridMultilevel"/>
     <w:tmpl w:val="7E32BB52"/>
@@ -9518,7 +10589,7 @@
       </w:rPr>
     </w:lvl>
   </w:abstractNum>
-  <w:abstractNum w:abstractNumId="4">
+  <w:abstractNum w:abstractNumId="5">
     <w:nsid w:val="15F6323D"/>
     <w:multiLevelType w:val="hybridMultilevel"/>
     <w:tmpl w:val="F782F6BC"/>
@@ -9631,7 +10702,7 @@
       </w:rPr>
     </w:lvl>
   </w:abstractNum>
-  <w:abstractNum w:abstractNumId="5">
+  <w:abstractNum w:abstractNumId="6">
     <w:nsid w:val="1927157B"/>
     <w:multiLevelType w:val="hybridMultilevel"/>
     <w:tmpl w:val="AE44F20A"/>
@@ -9744,7 +10815,7 @@
       </w:rPr>
     </w:lvl>
   </w:abstractNum>
-  <w:abstractNum w:abstractNumId="6">
+  <w:abstractNum w:abstractNumId="7">
     <w:nsid w:val="27C55F5F"/>
     <w:multiLevelType w:val="hybridMultilevel"/>
     <w:tmpl w:val="32BCDD3E"/>
@@ -9857,7 +10928,7 @@
       </w:rPr>
     </w:lvl>
   </w:abstractNum>
-  <w:abstractNum w:abstractNumId="7">
+  <w:abstractNum w:abstractNumId="8">
     <w:nsid w:val="31F371A7"/>
     <w:multiLevelType w:val="hybridMultilevel"/>
     <w:tmpl w:val="2B50FD98"/>
@@ -9970,7 +11041,120 @@
       </w:rPr>
     </w:lvl>
   </w:abstractNum>
-  <w:abstractNum w:abstractNumId="8">
+  <w:abstractNum w:abstractNumId="9">
+    <w:nsid w:val="3DF52336"/>
+    <w:multiLevelType w:val="hybridMultilevel"/>
+    <w:tmpl w:val="EB28E7A4"/>
+    <w:lvl w:ilvl="0" w:tplc="04090001">
+      <w:start w:val="1"/>
+      <w:numFmt w:val="bullet"/>
+      <w:lvlText w:val=""/>
+      <w:lvlJc w:val="left"/>
+      <w:pPr>
+        <w:ind w:left="1440" w:hanging="360"/>
+      </w:pPr>
+      <w:rPr>
+        <w:rFonts w:ascii="Symbol" w:hAnsi="Symbol" w:hint="default"/>
+      </w:rPr>
+    </w:lvl>
+    <w:lvl w:ilvl="1" w:tplc="04090003" w:tentative="1">
+      <w:start w:val="1"/>
+      <w:numFmt w:val="bullet"/>
+      <w:lvlText w:val="o"/>
+      <w:lvlJc w:val="left"/>
+      <w:pPr>
+        <w:ind w:left="2160" w:hanging="360"/>
+      </w:pPr>
+      <w:rPr>
+        <w:rFonts w:ascii="Courier New" w:hAnsi="Courier New" w:hint="default"/>
+      </w:rPr>
+    </w:lvl>
+    <w:lvl w:ilvl="2" w:tplc="04090005" w:tentative="1">
+      <w:start w:val="1"/>
+      <w:numFmt w:val="bullet"/>
+      <w:lvlText w:val=""/>
+      <w:lvlJc w:val="left"/>
+      <w:pPr>
+        <w:ind w:left="2880" w:hanging="360"/>
+      </w:pPr>
+      <w:rPr>
+        <w:rFonts w:ascii="Wingdings" w:hAnsi="Wingdings" w:hint="default"/>
+      </w:rPr>
+    </w:lvl>
+    <w:lvl w:ilvl="3" w:tplc="04090001" w:tentative="1">
+      <w:start w:val="1"/>
+      <w:numFmt w:val="bullet"/>
+      <w:lvlText w:val=""/>
+      <w:lvlJc w:val="left"/>
+      <w:pPr>
+        <w:ind w:left="3600" w:hanging="360"/>
+      </w:pPr>
+      <w:rPr>
+        <w:rFonts w:ascii="Symbol" w:hAnsi="Symbol" w:hint="default"/>
+      </w:rPr>
+    </w:lvl>
+    <w:lvl w:ilvl="4" w:tplc="04090003" w:tentative="1">
+      <w:start w:val="1"/>
+      <w:numFmt w:val="bullet"/>
+      <w:lvlText w:val="o"/>
+      <w:lvlJc w:val="left"/>
+      <w:pPr>
+        <w:ind w:left="4320" w:hanging="360"/>
+      </w:pPr>
+      <w:rPr>
+        <w:rFonts w:ascii="Courier New" w:hAnsi="Courier New" w:hint="default"/>
+      </w:rPr>
+    </w:lvl>
+    <w:lvl w:ilvl="5" w:tplc="04090005" w:tentative="1">
+      <w:start w:val="1"/>
+      <w:numFmt w:val="bullet"/>
+      <w:lvlText w:val=""/>
+      <w:lvlJc w:val="left"/>
+      <w:pPr>
+        <w:ind w:left="5040" w:hanging="360"/>
+      </w:pPr>
+      <w:rPr>
+        <w:rFonts w:ascii="Wingdings" w:hAnsi="Wingdings" w:hint="default"/>
+      </w:rPr>
+    </w:lvl>
+    <w:lvl w:ilvl="6" w:tplc="04090001" w:tentative="1">
+      <w:start w:val="1"/>
+      <w:numFmt w:val="bullet"/>
+      <w:lvlText w:val=""/>
+      <w:lvlJc w:val="left"/>
+      <w:pPr>
+        <w:ind w:left="5760" w:hanging="360"/>
+      </w:pPr>
+      <w:rPr>
+        <w:rFonts w:ascii="Symbol" w:hAnsi="Symbol" w:hint="default"/>
+      </w:rPr>
+    </w:lvl>
+    <w:lvl w:ilvl="7" w:tplc="04090003" w:tentative="1">
+      <w:start w:val="1"/>
+      <w:numFmt w:val="bullet"/>
+      <w:lvlText w:val="o"/>
+      <w:lvlJc w:val="left"/>
+      <w:pPr>
+        <w:ind w:left="6480" w:hanging="360"/>
+      </w:pPr>
+      <w:rPr>
+        <w:rFonts w:ascii="Courier New" w:hAnsi="Courier New" w:hint="default"/>
+      </w:rPr>
+    </w:lvl>
+    <w:lvl w:ilvl="8" w:tplc="04090005" w:tentative="1">
+      <w:start w:val="1"/>
+      <w:numFmt w:val="bullet"/>
+      <w:lvlText w:val=""/>
+      <w:lvlJc w:val="left"/>
+      <w:pPr>
+        <w:ind w:left="7200" w:hanging="360"/>
+      </w:pPr>
+      <w:rPr>
+        <w:rFonts w:ascii="Wingdings" w:hAnsi="Wingdings" w:hint="default"/>
+      </w:rPr>
+    </w:lvl>
+  </w:abstractNum>
+  <w:abstractNum w:abstractNumId="10">
     <w:nsid w:val="41EE0799"/>
     <w:multiLevelType w:val="hybridMultilevel"/>
     <w:tmpl w:val="498838B2"/>
@@ -10083,7 +11267,7 @@
       </w:rPr>
     </w:lvl>
   </w:abstractNum>
-  <w:abstractNum w:abstractNumId="9">
+  <w:abstractNum w:abstractNumId="11">
     <w:nsid w:val="472D3B14"/>
     <w:multiLevelType w:val="hybridMultilevel"/>
     <w:tmpl w:val="827672D8"/>
@@ -10196,7 +11380,7 @@
       </w:rPr>
     </w:lvl>
   </w:abstractNum>
-  <w:abstractNum w:abstractNumId="10">
+  <w:abstractNum w:abstractNumId="12">
     <w:nsid w:val="5CAF7707"/>
     <w:multiLevelType w:val="hybridMultilevel"/>
     <w:tmpl w:val="36DAAECA"/>
@@ -10282,7 +11466,7 @@
       </w:pPr>
     </w:lvl>
   </w:abstractNum>
-  <w:abstractNum w:abstractNumId="11">
+  <w:abstractNum w:abstractNumId="13">
     <w:nsid w:val="69F81199"/>
     <w:multiLevelType w:val="hybridMultilevel"/>
     <w:tmpl w:val="A38A61C0"/>
@@ -10395,7 +11579,7 @@
       </w:rPr>
     </w:lvl>
   </w:abstractNum>
-  <w:abstractNum w:abstractNumId="12">
+  <w:abstractNum w:abstractNumId="14">
     <w:nsid w:val="79D25335"/>
     <w:multiLevelType w:val="hybridMultilevel"/>
     <w:tmpl w:val="BADE6FD2"/>
@@ -10508,7 +11692,7 @@
       </w:rPr>
     </w:lvl>
   </w:abstractNum>
-  <w:abstractNum w:abstractNumId="13">
+  <w:abstractNum w:abstractNumId="15">
     <w:nsid w:val="7BFF29CF"/>
     <w:multiLevelType w:val="hybridMultilevel"/>
     <w:tmpl w:val="5D82CF68"/>
@@ -10621,46 +11805,52 @@
     </w:lvl>
   </w:abstractNum>
   <w:num w:numId="1">
+    <w:abstractNumId w:val="5"/>
+  </w:num>
+  <w:num w:numId="2">
+    <w:abstractNumId w:val="11"/>
+  </w:num>
+  <w:num w:numId="3">
+    <w:abstractNumId w:val="13"/>
+  </w:num>
+  <w:num w:numId="4">
+    <w:abstractNumId w:val="12"/>
+  </w:num>
+  <w:num w:numId="5">
+    <w:abstractNumId w:val="15"/>
+  </w:num>
+  <w:num w:numId="6">
+    <w:abstractNumId w:val="3"/>
+  </w:num>
+  <w:num w:numId="7">
+    <w:abstractNumId w:val="10"/>
+  </w:num>
+  <w:num w:numId="8">
     <w:abstractNumId w:val="4"/>
   </w:num>
-  <w:num w:numId="2">
-    <w:abstractNumId w:val="9"/>
-  </w:num>
-  <w:num w:numId="3">
-    <w:abstractNumId w:val="11"/>
-  </w:num>
-  <w:num w:numId="4">
-    <w:abstractNumId w:val="10"/>
-  </w:num>
-  <w:num w:numId="5">
-    <w:abstractNumId w:val="13"/>
-  </w:num>
-  <w:num w:numId="6">
+  <w:num w:numId="9">
     <w:abstractNumId w:val="2"/>
   </w:num>
-  <w:num w:numId="7">
+  <w:num w:numId="10">
+    <w:abstractNumId w:val="14"/>
+  </w:num>
+  <w:num w:numId="11">
+    <w:abstractNumId w:val="6"/>
+  </w:num>
+  <w:num w:numId="12">
+    <w:abstractNumId w:val="1"/>
+  </w:num>
+  <w:num w:numId="13">
     <w:abstractNumId w:val="8"/>
   </w:num>
-  <w:num w:numId="8">
-    <w:abstractNumId w:val="3"/>
+  <w:num w:numId="14">
+    <w:abstractNumId w:val="7"/>
   </w:num>
-  <w:num w:numId="9">
-    <w:abstractNumId w:val="1"/>
-  </w:num>
-  <w:num w:numId="10">
-    <w:abstractNumId w:val="12"/>
-  </w:num>
-  <w:num w:numId="11">
-    <w:abstractNumId w:val="5"/>
-  </w:num>
-  <w:num w:numId="12">
+  <w:num w:numId="15">
     <w:abstractNumId w:val="0"/>
   </w:num>
-  <w:num w:numId="13">
-    <w:abstractNumId w:val="7"/>
-  </w:num>
-  <w:num w:numId="14">
-    <w:abstractNumId w:val="6"/>
+  <w:num w:numId="16">
+    <w:abstractNumId w:val="9"/>
   </w:num>
 </w:numbering>
 </file>
@@ -12548,7 +13738,7 @@
 </file>
 
 <file path=customXml/itemProps1.xml><?xml version="1.0" encoding="utf-8"?>
-<ds:datastoreItem xmlns:ds="http://schemas.openxmlformats.org/officeDocument/2006/customXml" ds:itemID="{035E61F7-41CB-214A-9649-CBFDF48C668B}">
+<ds:datastoreItem xmlns:ds="http://schemas.openxmlformats.org/officeDocument/2006/customXml" ds:itemID="{4825E30B-505F-2449-9C27-B6808E6FF7C6}">
   <ds:schemaRefs>
     <ds:schemaRef ds:uri="http://schemas.openxmlformats.org/officeDocument/2006/bibliography"/>
   </ds:schemaRefs>

</xml_diff>

<commit_message>
rapport corrigé et terminé
</commit_message>
<xml_diff>
--- a/Projet Elec/Documentation/arrosageIntelligent_Repillez_Chalopin.docx
+++ b/Projet Elec/Documentation/arrosageIntelligent_Repillez_Chalopin.docx
@@ -3726,7 +3726,13 @@
         <w:t>Le système pourra piloter de</w:t>
       </w:r>
       <w:r>
-        <w:t xml:space="preserve">s vannes fonctionnant sous 24V au moins. Le branchement sur la carte devra être facile et accessible. </w:t>
+        <w:t>s vannes fonctionnant sous 24V au moins. Le branchemen</w:t>
+      </w:r>
+      <w:r>
+        <w:t>t sur la carte devra être facile</w:t>
+      </w:r>
+      <w:r>
+        <w:t xml:space="preserve"> et accessible. </w:t>
       </w:r>
     </w:p>
     <w:p>
@@ -3745,7 +3751,13 @@
         <w:ind w:firstLine="720"/>
       </w:pPr>
       <w:r>
-        <w:t xml:space="preserve">Le système permettra une sélection facile d’un identifiant par l’utilisateur. Cette identifiant sera utilisé dans l’application  pour différentier les modules. Le soft embarqué sur la carte sera capable de reconnaître si la trame lui est destinée ou non. </w:t>
+        <w:t>Le système permettra une sélection facile d’un identifiant par l’utilisateur. Cette identifiant sera utilisé da</w:t>
+      </w:r>
+      <w:r>
+        <w:t>ns l’application  pour différenc</w:t>
+      </w:r>
+      <w:r>
+        <w:t xml:space="preserve">ier les modules. Le soft embarqué sur la carte sera capable de reconnaître si la trame lui est destinée ou non. </w:t>
       </w:r>
     </w:p>
     <w:p>
@@ -3772,7 +3784,13 @@
       </w:r>
       <w:proofErr w:type="spellEnd"/>
       <w:r>
-        <w:t xml:space="preserve"> est utilisé pour la communication sans fil couplé avec un </w:t>
+        <w:t xml:space="preserve"> est utilisé pour la communication sans fil couplé</w:t>
+      </w:r>
+      <w:r>
+        <w:t>e</w:t>
+      </w:r>
+      <w:r>
+        <w:t xml:space="preserve"> avec un </w:t>
       </w:r>
       <w:proofErr w:type="spellStart"/>
       <w:r>
@@ -4177,7 +4195,13 @@
         <w:tab/>
       </w:r>
       <w:r>
-        <w:t xml:space="preserve">Ce nombre de vannes est primordial pour que ce système soit  utilisable pour un utilisateur lambda. </w:t>
+        <w:t xml:space="preserve">Ce nombre de </w:t>
+      </w:r>
+      <w:r>
+        <w:t>vannes est primordial pour que l</w:t>
+      </w:r>
+      <w:r>
+        <w:t xml:space="preserve">e système soit  utilisable pour un utilisateur lambda. </w:t>
       </w:r>
       <w:r>
         <w:t>Pour connaître le nombre de circuit</w:t>
@@ -4195,7 +4219,13 @@
         <w:t xml:space="preserve">nous nous sommes </w:t>
       </w:r>
       <w:r>
-        <w:t>fié à plusieurs facteurs :</w:t>
+        <w:t>fié</w:t>
+      </w:r>
+      <w:r>
+        <w:t>s</w:t>
+      </w:r>
+      <w:r>
+        <w:t xml:space="preserve"> à plusieurs facteurs :</w:t>
       </w:r>
     </w:p>
     <w:p>
@@ -4416,13 +4446,11 @@
         <w:sym w:font="Wingdings" w:char="F0E8"/>
       </w:r>
       <w:r>
-        <w:t xml:space="preserve"> Nous aurons donc 8 </w:t>
-      </w:r>
-      <w:proofErr w:type="gramStart"/>
-      <w:r>
-        <w:t>circuit</w:t>
-      </w:r>
-      <w:proofErr w:type="gramEnd"/>
+        <w:t xml:space="preserve"> Nous aurons donc 8 circuit</w:t>
+      </w:r>
+      <w:r>
+        <w:t>s</w:t>
+      </w:r>
       <w:r>
         <w:t xml:space="preserve"> de commandes sur notre module garage.</w:t>
       </w:r>
@@ -4795,7 +4823,13 @@
               <w:cnfStyle w:val="000000100000" w:firstRow="0" w:lastRow="0" w:firstColumn="0" w:lastColumn="0" w:oddVBand="0" w:evenVBand="0" w:oddHBand="1" w:evenHBand="0" w:firstRowFirstColumn="0" w:firstRowLastColumn="0" w:lastRowFirstColumn="0" w:lastRowLastColumn="0"/>
             </w:pPr>
             <w:r>
-              <w:t xml:space="preserve">Cette fonction permet de flasher le µC mais aussi de le débuguer. Nous utilisons  un </w:t>
+              <w:t>Cette fonction permet de flasher le µC mais aussi de le déb</w:t>
+            </w:r>
+            <w:r>
+              <w:t>o</w:t>
+            </w:r>
+            <w:r>
+              <w:t xml:space="preserve">guer. Nous utilisons  un </w:t>
             </w:r>
             <w:proofErr w:type="spellStart"/>
             <w:r>
@@ -5045,7 +5079,13 @@
               <w:cnfStyle w:val="000000000000" w:firstRow="0" w:lastRow="0" w:firstColumn="0" w:lastColumn="0" w:oddVBand="0" w:evenVBand="0" w:oddHBand="0" w:evenHBand="0" w:firstRowFirstColumn="0" w:firstRowLastColumn="0" w:lastRowFirstColumn="0" w:lastRowLastColumn="0"/>
             </w:pPr>
             <w:r>
-              <w:t>Toutes les broches des périphériques connectés</w:t>
+              <w:t>Toutes les broches des périphériques connecté</w:t>
+            </w:r>
+            <w:r>
+              <w:t>e</w:t>
+            </w:r>
+            <w:r>
+              <w:t>s</w:t>
             </w:r>
           </w:p>
         </w:tc>
@@ -5942,7 +5982,13 @@
               <w:cnfStyle w:val="000000100000" w:firstRow="0" w:lastRow="0" w:firstColumn="0" w:lastColumn="0" w:oddVBand="0" w:evenVBand="0" w:oddHBand="1" w:evenHBand="0" w:firstRowFirstColumn="0" w:firstRowLastColumn="0" w:lastRowFirstColumn="0" w:lastRowLastColumn="0"/>
             </w:pPr>
             <w:r>
-              <w:t xml:space="preserve">Cette fonction permet de flasher le µC mais aussi de le débuguer. Nous utilisons  un </w:t>
+              <w:t>Cette fonction permet de flasher le µC mais aussi de le déb</w:t>
+            </w:r>
+            <w:r>
+              <w:t>o</w:t>
+            </w:r>
+            <w:r>
+              <w:t xml:space="preserve">guer. Nous utilisons  un </w:t>
             </w:r>
             <w:proofErr w:type="spellStart"/>
             <w:r>
@@ -6192,7 +6238,13 @@
               <w:cnfStyle w:val="000000000000" w:firstRow="0" w:lastRow="0" w:firstColumn="0" w:lastColumn="0" w:oddVBand="0" w:evenVBand="0" w:oddHBand="0" w:evenHBand="0" w:firstRowFirstColumn="0" w:firstRowLastColumn="0" w:lastRowFirstColumn="0" w:lastRowLastColumn="0"/>
             </w:pPr>
             <w:r>
-              <w:t>Toutes les broches des périphériques connectés</w:t>
+              <w:t>Toutes les broches des périphériques connecté</w:t>
+            </w:r>
+            <w:r>
+              <w:t>e</w:t>
+            </w:r>
+            <w:r>
+              <w:t>s</w:t>
             </w:r>
           </w:p>
         </w:tc>
@@ -7018,7 +7070,16 @@
         <w:t>garage</w:t>
       </w:r>
       <w:r>
-        <w:t xml:space="preserve">, nous avons dû dimensionner nos relais avant de pouvoir le choisir. Les relais Reed BE05-1A74-M consomme 15mA et sont au nombre de 8 soit 120 mA de consommation. Le régulateur LM2574 (500mA) était donc le meilleur choix. </w:t>
+        <w:t>, nous avons dû dimens</w:t>
+      </w:r>
+      <w:r>
+        <w:t>ionner nos relais avant de pouvoir le choisir. Les relais Reed BE05-1A74-M consomme</w:t>
+      </w:r>
+      <w:r>
+        <w:t>nt</w:t>
+      </w:r>
+      <w:r>
+        <w:t xml:space="preserve"> 15mA et sont au nombre de 8 soit 120 mA de consommation. Le régulateur LM2574 (500mA) était donc le meilleur choix. </w:t>
       </w:r>
     </w:p>
     <w:p>
@@ -7248,7 +7309,13 @@
         <w:sym w:font="Wingdings" w:char="F0E8"/>
       </w:r>
       <w:r>
-        <w:t xml:space="preserve"> Nous avons décider d’utiliser une roue codeuse de ce type permettant de choisir un identifiant allant de 0 jusqu’à 9.  Elle est également très simple à utiliser avec le microcontrôleur. </w:t>
+        <w:t xml:space="preserve"> Nous avons décid</w:t>
+      </w:r>
+      <w:r>
+        <w:t>é</w:t>
+      </w:r>
+      <w:r>
+        <w:t xml:space="preserve"> d’utiliser une roue codeuse de ce type permettant de choisir un identifiant allant de 0 jusqu’à 9.  Elle est également très simple à utiliser avec le microcontrôleur. </w:t>
       </w:r>
     </w:p>
     <w:p>
@@ -7587,7 +7654,13 @@
     <w:p>
       <w:r>
         <w:tab/>
-        <w:t xml:space="preserve">Pour le capteur de luminosité, nous avons besoin d’un capteur traversant communicant en I2C. Nous avons donc trouvé un capteur de luminosité I2C utilisé </w:t>
+        <w:t>Pour le capteur de luminosité, nous avons besoin d’un capteur traversant communi</w:t>
+      </w:r>
+      <w:r>
+        <w:t>qu</w:t>
+      </w:r>
+      <w:r>
+        <w:t xml:space="preserve">ant en I2C. Nous avons donc trouvé un capteur de luminosité I2C utilisé </w:t>
       </w:r>
       <w:r>
         <w:t xml:space="preserve">avec une carte </w:t>
@@ -7984,35 +8057,33 @@
         <w:pStyle w:val="Heading1"/>
       </w:pPr>
       <w:bookmarkStart w:id="33" w:name="_Toc293249122"/>
-      <w:bookmarkStart w:id="34" w:name="_GoBack"/>
+      <w:r>
+        <w:t>E</w:t>
+      </w:r>
+      <w:r>
+        <w:t>laboration du projet</w:t>
+      </w:r>
+      <w:bookmarkEnd w:id="33"/>
+    </w:p>
+    <w:p>
+      <w:pPr>
+        <w:pStyle w:val="Heading2"/>
+      </w:pPr>
+      <w:bookmarkStart w:id="34" w:name="_Toc293249123"/>
+      <w:r>
+        <w:t>Fonction commune à tous les modules</w:t>
+      </w:r>
       <w:bookmarkEnd w:id="34"/>
-      <w:r>
-        <w:t>E</w:t>
-      </w:r>
-      <w:r>
-        <w:t>laboration du projet</w:t>
-      </w:r>
-      <w:bookmarkEnd w:id="33"/>
-    </w:p>
-    <w:p>
-      <w:pPr>
-        <w:pStyle w:val="Heading2"/>
-      </w:pPr>
-      <w:bookmarkStart w:id="35" w:name="_Toc293249123"/>
-      <w:r>
-        <w:t>Fonction commune à tous les modules</w:t>
+    </w:p>
+    <w:p>
+      <w:pPr>
+        <w:pStyle w:val="Heading3"/>
+      </w:pPr>
+      <w:bookmarkStart w:id="35" w:name="_Toc293249124"/>
+      <w:r>
+        <w:t>FP1 traitement numérique</w:t>
       </w:r>
       <w:bookmarkEnd w:id="35"/>
-    </w:p>
-    <w:p>
-      <w:pPr>
-        <w:pStyle w:val="Heading3"/>
-      </w:pPr>
-      <w:bookmarkStart w:id="36" w:name="_Toc293249124"/>
-      <w:r>
-        <w:t>FP1 traitement numérique</w:t>
-      </w:r>
-      <w:bookmarkEnd w:id="36"/>
     </w:p>
     <w:p/>
     <w:p>
@@ -8118,7 +8189,18 @@
         <w:ind w:firstLine="720"/>
       </w:pPr>
       <w:r>
-        <w:t xml:space="preserve">L’alimentation du microcontrôleur,  la programmation, le reset, ainsi que la communication avec la fonction communication sans fil sont câblés sur les pins du microcontrôleur prévu à cet effet. </w:t>
+        <w:t xml:space="preserve">L’alimentation du microcontrôleur,  la programmation, le reset, ainsi que la communication avec la fonction communication sans fil sont câblés sur les pins </w:t>
+      </w:r>
+      <w:proofErr w:type="gramStart"/>
+      <w:r>
+        <w:t>du microcontrôleur prévu</w:t>
+      </w:r>
+      <w:r>
+        <w:t>es</w:t>
+      </w:r>
+      <w:proofErr w:type="gramEnd"/>
+      <w:r>
+        <w:t xml:space="preserve"> à cet effet. </w:t>
       </w:r>
     </w:p>
     <w:p/>
@@ -8200,43 +8282,49 @@
       </w:r>
       <w:r>
         <w:tab/>
-        <w:t xml:space="preserve">La fonction identification module nécessite 4 pins du </w:t>
+        <w:t xml:space="preserve">La fonction identification module </w:t>
+      </w:r>
+      <w:r>
+        <w:t>nécessite 4 pins du microcontrôleur, nous avons choisi</w:t>
+      </w:r>
+      <w:r>
+        <w:t xml:space="preserve"> les pins : RA0 à RA3.</w:t>
+      </w:r>
+    </w:p>
+    <w:p/>
+    <w:p>
+      <w:pPr>
+        <w:pStyle w:val="Heading3"/>
+      </w:pPr>
+      <w:bookmarkStart w:id="36" w:name="_Toc293249125"/>
+      <w:r>
+        <w:t>FP2 Communication sans fil</w:t>
+      </w:r>
+      <w:bookmarkEnd w:id="36"/>
+    </w:p>
+    <w:p/>
+    <w:p>
+      <w:pPr>
+        <w:ind w:firstLine="720"/>
+      </w:pPr>
+      <w:r>
+        <w:t xml:space="preserve">Nous avons placé les modules </w:t>
       </w:r>
       <w:proofErr w:type="spellStart"/>
       <w:r>
-        <w:t>microcontrolleur</w:t>
+        <w:t>XBee</w:t>
       </w:r>
       <w:proofErr w:type="spellEnd"/>
       <w:r>
-        <w:t>, nous avons choisit les pins : RA0 à RA3.</w:t>
-      </w:r>
-    </w:p>
-    <w:p/>
-    <w:p>
-      <w:pPr>
-        <w:pStyle w:val="Heading3"/>
-      </w:pPr>
-      <w:bookmarkStart w:id="37" w:name="_Toc293249125"/>
-      <w:r>
-        <w:t>FP2 Communication sans fil</w:t>
-      </w:r>
-      <w:bookmarkEnd w:id="37"/>
-    </w:p>
-    <w:p/>
-    <w:p>
-      <w:pPr>
-        <w:ind w:firstLine="720"/>
-      </w:pPr>
-      <w:r>
-        <w:t xml:space="preserve">Nous avons placé les modules </w:t>
+        <w:t xml:space="preserve"> sur des </w:t>
       </w:r>
       <w:proofErr w:type="spellStart"/>
       <w:r>
-        <w:t>XBee</w:t>
+        <w:t>shields</w:t>
       </w:r>
       <w:proofErr w:type="spellEnd"/>
       <w:r>
-        <w:t xml:space="preserve"> sur des </w:t>
+        <w:t xml:space="preserve">. Sur  ces </w:t>
       </w:r>
       <w:proofErr w:type="spellStart"/>
       <w:r>
@@ -8244,29 +8332,44 @@
       </w:r>
       <w:proofErr w:type="spellEnd"/>
       <w:r>
-        <w:t xml:space="preserve">. Sur  ces </w:t>
+        <w:t xml:space="preserve"> nous n’avions qu’à ajouter une source d’alimen</w:t>
+      </w:r>
+      <w:r>
+        <w:t xml:space="preserve">tation </w:t>
+      </w:r>
+      <w:r>
+        <w:t>5V pour le module garage et 3.3V pour les modules météo.</w:t>
+      </w:r>
+      <w:r>
+        <w:t xml:space="preserve"> </w:t>
+      </w:r>
+      <w:r>
+        <w:t xml:space="preserve">Et </w:t>
+      </w:r>
+      <w:r>
+        <w:t xml:space="preserve">les broches de communication </w:t>
       </w:r>
       <w:proofErr w:type="spellStart"/>
       <w:r>
-        <w:t>shields</w:t>
+        <w:t>Tx</w:t>
       </w:r>
       <w:proofErr w:type="spellEnd"/>
       <w:r>
-        <w:t xml:space="preserve"> nous n’avions qu’à ajouter une source d’alimentation. 5V pour le module garage et 3.3V pour les modules météo.</w:t>
-      </w:r>
-      <w:r>
-        <w:t xml:space="preserve"> </w:t>
-      </w:r>
-      <w:r>
-        <w:t xml:space="preserve">Et les broches de communication </w:t>
+        <w:t>/</w:t>
       </w:r>
       <w:proofErr w:type="spellStart"/>
       <w:r>
-        <w:t>Tx-Rx</w:t>
+        <w:t>Rx</w:t>
       </w:r>
       <w:proofErr w:type="spellEnd"/>
       <w:r>
-        <w:t xml:space="preserve"> raccordés au microcontrôleur.</w:t>
+        <w:t xml:space="preserve"> raccordé</w:t>
+      </w:r>
+      <w:r>
+        <w:t>e</w:t>
+      </w:r>
+      <w:r>
+        <w:t>s au microcontrôleur.</w:t>
       </w:r>
     </w:p>
     <w:p/>
@@ -8353,11 +8456,11 @@
       <w:pPr>
         <w:pStyle w:val="Heading3"/>
       </w:pPr>
-      <w:bookmarkStart w:id="38" w:name="_Toc293249126"/>
+      <w:bookmarkStart w:id="37" w:name="_Toc293249126"/>
       <w:r>
         <w:t>FP4 Identification module</w:t>
       </w:r>
-      <w:bookmarkEnd w:id="38"/>
+      <w:bookmarkEnd w:id="37"/>
     </w:p>
     <w:p/>
     <w:p>
@@ -8429,7 +8532,40 @@
       </w:r>
       <w:r>
         <w:tab/>
-        <w:t>L’identification des modules ce fait grâce à des roues codeuses. Ces roues codeuses sont composées de 6 pins. 2 de ces pins sont reliés au VDD, les 4 autres sont reliés à la masse par le biais d’une résistance, ainsi qu’au microcontrôleur. Chacune de ces pins correspondent à une valeur, 1 2 4 ou 6. En fonction des pins active nous pouvons récupérer la valeur de la roue codeuse.</w:t>
+        <w:t>L’identification des modules s</w:t>
+      </w:r>
+      <w:r>
+        <w:t>e fait grâce à des roues codeuses. Ces roues codeuses</w:t>
+      </w:r>
+      <w:r>
+        <w:t xml:space="preserve"> sont composées de 6 pins :</w:t>
+      </w:r>
+      <w:r>
+        <w:t xml:space="preserve"> 2 de ces pins sont relié</w:t>
+      </w:r>
+      <w:r>
+        <w:t>e</w:t>
+      </w:r>
+      <w:r>
+        <w:t>s au VDD, les 4 autres sont relié</w:t>
+      </w:r>
+      <w:r>
+        <w:t>e</w:t>
+      </w:r>
+      <w:r>
+        <w:t xml:space="preserve">s à la masse par le biais d’une résistance, ainsi qu’au microcontrôleur. Chacune de ces pins correspondent à une valeur, 1 2 4 ou </w:t>
+      </w:r>
+      <w:r>
+        <w:t>8</w:t>
+      </w:r>
+      <w:r>
+        <w:t>. En fonction des pins active</w:t>
+      </w:r>
+      <w:r>
+        <w:t>s</w:t>
+      </w:r>
+      <w:r>
+        <w:t xml:space="preserve"> nous pouvons récupérer la valeur de la roue codeuse.</w:t>
       </w:r>
     </w:p>
     <w:p>
@@ -8441,11 +8577,11 @@
       <w:pPr>
         <w:pStyle w:val="Heading3"/>
       </w:pPr>
-      <w:bookmarkStart w:id="39" w:name="_Toc293249127"/>
+      <w:bookmarkStart w:id="38" w:name="_Toc293249127"/>
       <w:r>
         <w:t>FA2 Programmation microcontrôleur</w:t>
       </w:r>
-      <w:bookmarkEnd w:id="39"/>
+      <w:bookmarkEnd w:id="38"/>
     </w:p>
     <w:p/>
     <w:p>
@@ -8453,13 +8589,52 @@
         <w:ind w:firstLine="720"/>
       </w:pPr>
       <w:r>
-        <w:t xml:space="preserve">La programmation du microcontrôleur se fait par un boitier, le pickit3. Pour communiquer avec ce boitier, les différents modules doivent être muni d’un connecteur à 6 pins. 2 pins reliés à l’alimentation, 1 pin relié au PGC, 1 pin relié au PGD, et enfin 1 pin </w:t>
-      </w:r>
-      <w:proofErr w:type="gramStart"/>
-      <w:r>
-        <w:t>relié</w:t>
-      </w:r>
-      <w:proofErr w:type="gramEnd"/>
+        <w:t>La programmation du mi</w:t>
+      </w:r>
+      <w:r>
+        <w:t xml:space="preserve">crocontrôleur se fait par un boîtier, le </w:t>
+      </w:r>
+      <w:proofErr w:type="spellStart"/>
+      <w:r>
+        <w:t>PicK</w:t>
+      </w:r>
+      <w:r>
+        <w:t>it</w:t>
+      </w:r>
+      <w:proofErr w:type="spellEnd"/>
+      <w:r>
+        <w:t xml:space="preserve"> v3. Pour communiquer avec ce boî</w:t>
+      </w:r>
+      <w:r>
+        <w:t>tier, les différents modules doivent être muni</w:t>
+      </w:r>
+      <w:r>
+        <w:t xml:space="preserve">s d’un connecteur à 6 pins : </w:t>
+      </w:r>
+      <w:r>
+        <w:t>2 pins relié</w:t>
+      </w:r>
+      <w:r>
+        <w:t>e</w:t>
+      </w:r>
+      <w:r>
+        <w:t>s à l’alimentation, 1 pin relié</w:t>
+      </w:r>
+      <w:r>
+        <w:t>e</w:t>
+      </w:r>
+      <w:r>
+        <w:t xml:space="preserve"> au PGC, 1 pin relié</w:t>
+      </w:r>
+      <w:r>
+        <w:t xml:space="preserve">e au PGD </w:t>
+      </w:r>
+      <w:r>
+        <w:t>et enfin 1 pin relié</w:t>
+      </w:r>
+      <w:r>
+        <w:t>e</w:t>
+      </w:r>
       <w:r>
         <w:t xml:space="preserve"> au MCLR.</w:t>
       </w:r>
@@ -8536,29 +8711,29 @@
       <w:pPr>
         <w:pStyle w:val="Heading2"/>
       </w:pPr>
-      <w:bookmarkStart w:id="40" w:name="_Toc293249128"/>
+      <w:bookmarkStart w:id="39" w:name="_Toc293249128"/>
       <w:r>
         <w:t>Module garage</w:t>
       </w:r>
+      <w:bookmarkEnd w:id="39"/>
+    </w:p>
+    <w:p>
+      <w:pPr>
+        <w:pStyle w:val="Heading3"/>
+      </w:pPr>
+      <w:bookmarkStart w:id="40" w:name="_Toc293249129"/>
+      <w:r>
+        <w:t>FA1 Adaptation de tension</w:t>
+      </w:r>
       <w:bookmarkEnd w:id="40"/>
     </w:p>
-    <w:p>
-      <w:pPr>
-        <w:pStyle w:val="Heading3"/>
-      </w:pPr>
-      <w:bookmarkStart w:id="41" w:name="_Toc293249129"/>
-      <w:r>
-        <w:t>FA1 Adaptation de tension</w:t>
-      </w:r>
-      <w:bookmarkEnd w:id="41"/>
-    </w:p>
     <w:p/>
     <w:p>
       <w:pPr>
         <w:ind w:firstLine="720"/>
       </w:pPr>
       <w:r>
-        <w:t xml:space="preserve">Nous avons câblé le régulateur de tension comme en suivant la documentation technique fournie avec le composant. Les pins </w:t>
+        <w:t xml:space="preserve">Nous avons câblé le régulateur de tension en suivant la documentation technique fournie avec le composant. Les pins </w:t>
       </w:r>
       <w:proofErr w:type="spellStart"/>
       <w:r>
@@ -8574,7 +8749,13 @@
       </w:r>
       <w:proofErr w:type="spellEnd"/>
       <w:r>
-        <w:t xml:space="preserve"> GND sont relié à la masse. En sortie </w:t>
+        <w:t xml:space="preserve"> GND sont relié</w:t>
+      </w:r>
+      <w:r>
+        <w:t>es</w:t>
+      </w:r>
+      <w:r>
+        <w:t xml:space="preserve"> à la masse. En sortie </w:t>
       </w:r>
       <w:proofErr w:type="gramStart"/>
       <w:r>
@@ -8590,12 +8771,27 @@
       </w:r>
       <w:proofErr w:type="spellEnd"/>
       <w:r>
-        <w:t xml:space="preserve"> et une self de 470µH. Le feedback du régulateur est relié à la sortie de la self. On retrouve ensuite un condensateur de 220µf connecté à la masse.</w:t>
-      </w:r>
-    </w:p>
-    <w:p>
-      <w:r>
-        <w:t>En amont du régulateur, nous avons placé un pont de diode, permettant de redresser le courant. Ainsi qu’un condensateur de 22µF pour le lisser.</w:t>
+        <w:t xml:space="preserve"> et une self de 470µH. Le feedback du régulateur est relié à la sortie de la self. On retrouve </w:t>
+      </w:r>
+      <w:r>
+        <w:t xml:space="preserve">ensuite un condensateur de 220µF </w:t>
+      </w:r>
+      <w:r>
+        <w:t>connecté à la masse.</w:t>
+      </w:r>
+    </w:p>
+    <w:p>
+      <w:pPr>
+        <w:ind w:firstLine="720"/>
+      </w:pPr>
+      <w:r>
+        <w:t>En amont du régulateur, no</w:t>
+      </w:r>
+      <w:r>
+        <w:t>us avons placé un pont de diode</w:t>
+      </w:r>
+      <w:r>
+        <w:t xml:space="preserve"> permettant de redresser le courant. Ainsi qu’un condensateur de 22µF pour le lisser.</w:t>
       </w:r>
     </w:p>
     <w:p>
@@ -8751,45 +8947,75 @@
       <w:pPr>
         <w:pStyle w:val="Heading3"/>
       </w:pPr>
-      <w:bookmarkStart w:id="42" w:name="_Toc293249130"/>
+      <w:bookmarkStart w:id="41" w:name="_Toc293249130"/>
       <w:r>
         <w:t>FP3 Commande en puissance</w:t>
       </w:r>
+      <w:bookmarkEnd w:id="41"/>
+    </w:p>
+    <w:p/>
+    <w:p>
+      <w:pPr>
+        <w:ind w:firstLine="720"/>
+      </w:pPr>
+      <w:r>
+        <w:t>L’entrée de la bobine du relais est directement reliée à la sortie du régulateur de tension. La sortie de la bobine est quand à elle, relié</w:t>
+      </w:r>
+      <w:r>
+        <w:t>e</w:t>
+      </w:r>
+      <w:r>
+        <w:t xml:space="preserve"> au microcontrôleur. Pour que la bobine soit traversée par un courant, la sortie du microcontrôleur doit être à 0.</w:t>
+      </w:r>
+    </w:p>
+    <w:p>
+      <w:pPr>
+        <w:ind w:firstLine="720"/>
+      </w:pPr>
+      <w:r>
+        <w:t>Entre l’entr</w:t>
+      </w:r>
+      <w:r>
+        <w:t>ée</w:t>
+      </w:r>
+      <w:r>
+        <w:t xml:space="preserve"> et la sortie du relais sont aussi relié</w:t>
+      </w:r>
+      <w:r>
+        <w:t>es</w:t>
+      </w:r>
+      <w:r>
+        <w:t xml:space="preserve"> par une diode de roue libre per</w:t>
+      </w:r>
+      <w:r>
+        <w:t>mettant à la bobine de s</w:t>
+      </w:r>
+      <w:r>
+        <w:t>e décharger.</w:t>
+      </w:r>
+    </w:p>
+    <w:p>
+      <w:pPr>
+        <w:ind w:firstLine="720"/>
+      </w:pPr>
+      <w:r>
+        <w:t>Le contact du relais laisse passer le courant nécessaire au fonctionnement des électrovannes lorsque la bobine est activée.</w:t>
+      </w:r>
+    </w:p>
+    <w:p>
+      <w:pPr>
+        <w:pStyle w:val="Heading2"/>
+      </w:pPr>
+    </w:p>
+    <w:p>
+      <w:pPr>
+        <w:pStyle w:val="Heading3"/>
+      </w:pPr>
+      <w:bookmarkStart w:id="42" w:name="_Toc293249131"/>
+      <w:r>
+        <w:t>Test</w:t>
+      </w:r>
       <w:bookmarkEnd w:id="42"/>
-    </w:p>
-    <w:p/>
-    <w:p>
-      <w:pPr>
-        <w:ind w:firstLine="720"/>
-      </w:pPr>
-      <w:r>
-        <w:t>L’entrée de la bobine du relais est directement reliée à la sortie du régulateur de tension. La sortie de la bobine est quand à elle, relié au microcontrôleur. Pour que la bobine soit traversée par un courant, la sortie du microcontrôleur doit être à 0.</w:t>
-      </w:r>
-    </w:p>
-    <w:p>
-      <w:r>
-        <w:t>Entre l’entrer et la sortie du relais sont aussi relié par une diode de roue libre permettant à la bobine de ce décharger.</w:t>
-      </w:r>
-    </w:p>
-    <w:p>
-      <w:r>
-        <w:t>Le contact du relais laisse passer le courant nécessaire au fonctionnement des électrovannes lorsque la bobine est activée.</w:t>
-      </w:r>
-    </w:p>
-    <w:p>
-      <w:pPr>
-        <w:pStyle w:val="Heading2"/>
-      </w:pPr>
-    </w:p>
-    <w:p>
-      <w:pPr>
-        <w:pStyle w:val="Heading3"/>
-      </w:pPr>
-      <w:bookmarkStart w:id="43" w:name="_Toc293249131"/>
-      <w:r>
-        <w:t>Test</w:t>
-      </w:r>
-      <w:bookmarkEnd w:id="43"/>
     </w:p>
     <w:p>
       <w:pPr>
@@ -8880,21 +9106,21 @@
       <w:pPr>
         <w:pStyle w:val="Heading2"/>
       </w:pPr>
-      <w:bookmarkStart w:id="44" w:name="_Toc293249132"/>
+      <w:bookmarkStart w:id="43" w:name="_Toc293249132"/>
       <w:r>
         <w:t>Module météo</w:t>
       </w:r>
+      <w:bookmarkEnd w:id="43"/>
+    </w:p>
+    <w:p>
+      <w:pPr>
+        <w:pStyle w:val="Heading3"/>
+      </w:pPr>
+      <w:bookmarkStart w:id="44" w:name="_Toc293249133"/>
+      <w:r>
+        <w:t>FA1 Adaptation de tension</w:t>
+      </w:r>
       <w:bookmarkEnd w:id="44"/>
-    </w:p>
-    <w:p>
-      <w:pPr>
-        <w:pStyle w:val="Heading3"/>
-      </w:pPr>
-      <w:bookmarkStart w:id="45" w:name="_Toc293249133"/>
-      <w:r>
-        <w:t>FA1 Adaptation de tension</w:t>
-      </w:r>
-      <w:bookmarkEnd w:id="45"/>
     </w:p>
     <w:p>
       <w:r>
@@ -9020,11 +9246,11 @@
       <w:pPr>
         <w:pStyle w:val="Heading3"/>
       </w:pPr>
-      <w:bookmarkStart w:id="46" w:name="_Toc293249134"/>
+      <w:bookmarkStart w:id="45" w:name="_Toc293249134"/>
       <w:r>
         <w:t>FP5 Captage de la température et de l’humidité</w:t>
       </w:r>
-      <w:bookmarkEnd w:id="46"/>
+      <w:bookmarkEnd w:id="45"/>
     </w:p>
     <w:p>
       <w:r>
@@ -9131,11 +9357,11 @@
       <w:pPr>
         <w:pStyle w:val="Heading3"/>
       </w:pPr>
-      <w:bookmarkStart w:id="47" w:name="_Toc293249135"/>
+      <w:bookmarkStart w:id="46" w:name="_Toc293249135"/>
       <w:r>
         <w:t>FP6 Captage de la luminosité</w:t>
       </w:r>
-      <w:bookmarkEnd w:id="47"/>
+      <w:bookmarkEnd w:id="46"/>
     </w:p>
     <w:p/>
     <w:p>
@@ -9221,11 +9447,11 @@
       <w:pPr>
         <w:pStyle w:val="Heading2"/>
       </w:pPr>
-      <w:bookmarkStart w:id="48" w:name="_Toc293249136"/>
+      <w:bookmarkStart w:id="47" w:name="_Toc293249136"/>
       <w:r>
         <w:t>Développement et débogage</w:t>
       </w:r>
-      <w:bookmarkEnd w:id="48"/>
+      <w:bookmarkEnd w:id="47"/>
     </w:p>
     <w:p/>
     <w:p>
@@ -9532,11 +9758,11 @@
       <w:pPr>
         <w:pStyle w:val="Heading1"/>
       </w:pPr>
-      <w:bookmarkStart w:id="49" w:name="_Toc293249137"/>
+      <w:bookmarkStart w:id="48" w:name="_Toc293249137"/>
       <w:r>
         <w:t>Gestion de projet</w:t>
       </w:r>
-      <w:bookmarkEnd w:id="49"/>
+      <w:bookmarkEnd w:id="48"/>
     </w:p>
     <w:p/>
     <w:p>
@@ -9669,7 +9895,37 @@
         <w:ind w:firstLine="720"/>
       </w:pPr>
       <w:r>
-        <w:t xml:space="preserve">D’une manière générale, nos deadlines on été plutôt respectées.  On peut s’apercevoir que le choix des composant nous a pris beaucoup plus de temps mais n’est pas pour autant un problème. Nous avons préféré faire le choix de composants en parallèle du schéma structurel. Cela nous a permis de faire moins d’erreur et ne pas reprendre notre schéma structurel à chaque changement de composants et/ou technologie. </w:t>
+        <w:t>D’une manière générale, nos deadlines on</w:t>
+      </w:r>
+      <w:r>
+        <w:t>t</w:t>
+      </w:r>
+      <w:r>
+        <w:t xml:space="preserve"> été plutôt respectées.  On peut s’apercevoir que le choix des composant</w:t>
+      </w:r>
+      <w:r>
+        <w:t>s</w:t>
+      </w:r>
+      <w:r>
+        <w:t xml:space="preserve"> nous a pris beaucoup plus de temps </w:t>
+      </w:r>
+      <w:r>
+        <w:t>sans être un point bloquant</w:t>
+      </w:r>
+      <w:r>
+        <w:t>. Nous avons préféré faire le choix de composant</w:t>
+      </w:r>
+      <w:r>
+        <w:t>s</w:t>
+      </w:r>
+      <w:r>
+        <w:t xml:space="preserve"> en parallèle du schéma structurel. Cela nous a permis de faire moins d’erreur</w:t>
+      </w:r>
+      <w:r>
+        <w:t>s</w:t>
+      </w:r>
+      <w:r>
+        <w:t xml:space="preserve"> et ne pas reprendre notre schéma structurel à chaque changement de composants et/ou technologie. </w:t>
       </w:r>
     </w:p>
     <w:p>
@@ -9678,8 +9934,120 @@
       </w:pPr>
       <w:r>
         <w:tab/>
-        <w:t xml:space="preserve">En revanche, le développement sur microcontrôleur ne devait pas prendre autant de temps. Nous avons passé énormément de temps sur la configuration du PIC ainsi que sur ses périphériques. </w:t>
-      </w:r>
+        <w:t xml:space="preserve">En revanche, le développement sur microcontrôleur ne devait pas prendre autant de temps. Nous avons passé énormément de temps sur la configuration du PIC </w:t>
+      </w:r>
+      <w:r>
+        <w:t>ainsi que sur ses périphériques (notamment pour le port série).</w:t>
+      </w:r>
+    </w:p>
+    <w:p>
+      <w:pPr>
+        <w:ind w:firstLine="720"/>
+      </w:pPr>
+    </w:p>
+    <w:p>
+      <w:pPr>
+        <w:pStyle w:val="Heading1"/>
+      </w:pPr>
+      <w:r>
+        <w:t>Conclusion</w:t>
+      </w:r>
+    </w:p>
+    <w:p/>
+    <w:p>
+      <w:pPr>
+        <w:ind w:firstLine="720"/>
+      </w:pPr>
+      <w:r>
+        <w:t>Après 8 mois sur ce projet (avec projet développement)</w:t>
+      </w:r>
+      <w:r>
+        <w:t xml:space="preserve">, on peut être content de ce que l’on a réalisé et appris. Ce projet domotique couvre plusieurs domaines. Il nous a fait découvrir différentes choses que nous avions peu ou pas utilisées. </w:t>
+      </w:r>
+    </w:p>
+    <w:p>
+      <w:pPr>
+        <w:ind w:firstLine="720"/>
+      </w:pPr>
+      <w:r>
+        <w:t xml:space="preserve">Certes le projet n’est pas terminé, mais nous quelques chose de fonctionnel et assez robuste. </w:t>
+      </w:r>
+    </w:p>
+    <w:p>
+      <w:pPr>
+        <w:ind w:firstLine="720"/>
+      </w:pPr>
+      <w:r>
+        <w:tab/>
+        <w:t>Beaucoup d’améliorations peuvent être envisagées comme par exemple :</w:t>
+      </w:r>
+    </w:p>
+    <w:p>
+      <w:pPr>
+        <w:pStyle w:val="ListParagraph"/>
+        <w:numPr>
+          <w:ilvl w:val="0"/>
+          <w:numId w:val="19"/>
+        </w:numPr>
+      </w:pPr>
+      <w:r>
+        <w:t>Améliorer la partie applicative</w:t>
+      </w:r>
+    </w:p>
+    <w:p>
+      <w:pPr>
+        <w:pStyle w:val="ListParagraph"/>
+        <w:numPr>
+          <w:ilvl w:val="0"/>
+          <w:numId w:val="19"/>
+        </w:numPr>
+      </w:pPr>
+      <w:r>
+        <w:t>Continuer le module météo</w:t>
+      </w:r>
+    </w:p>
+    <w:p>
+      <w:pPr>
+        <w:pStyle w:val="ListParagraph"/>
+        <w:numPr>
+          <w:ilvl w:val="0"/>
+          <w:numId w:val="19"/>
+        </w:numPr>
+      </w:pPr>
+      <w:r>
+        <w:t>Ajouter des panneaux solaires pour rendre</w:t>
+      </w:r>
+      <w:r>
+        <w:t xml:space="preserve"> le module météo </w:t>
+      </w:r>
+      <w:r>
+        <w:t xml:space="preserve"> totalement autonome</w:t>
+      </w:r>
+    </w:p>
+    <w:p>
+      <w:pPr>
+        <w:pStyle w:val="ListParagraph"/>
+        <w:numPr>
+          <w:ilvl w:val="0"/>
+          <w:numId w:val="19"/>
+        </w:numPr>
+      </w:pPr>
+      <w:r>
+        <w:t xml:space="preserve">Configurer les modules </w:t>
+      </w:r>
+      <w:proofErr w:type="spellStart"/>
+      <w:r>
+        <w:t>xBee</w:t>
+      </w:r>
+      <w:proofErr w:type="spellEnd"/>
+      <w:r>
+        <w:t xml:space="preserve"> pour </w:t>
+      </w:r>
+      <w:r>
+        <w:t>créer des relais et ainsi pouvoir communiquer d’encore plus loin.</w:t>
+      </w:r>
+      <w:bookmarkStart w:id="49" w:name="_GoBack"/>
+      <w:bookmarkEnd w:id="49"/>
       <w:r>
         <w:br w:type="page"/>
       </w:r>
@@ -9939,7 +10307,7 @@
         <w:rStyle w:val="PageNumber"/>
         <w:noProof/>
       </w:rPr>
-      <w:t>24</w:t>
+      <w:t>22</w:t>
     </w:r>
     <w:r>
       <w:rPr>
@@ -10165,6 +10533,119 @@
     </w:lvl>
   </w:abstractNum>
   <w:abstractNum w:abstractNumId="1">
+    <w:nsid w:val="04A31663"/>
+    <w:multiLevelType w:val="hybridMultilevel"/>
+    <w:tmpl w:val="2F8C8136"/>
+    <w:lvl w:ilvl="0" w:tplc="04090001">
+      <w:start w:val="1"/>
+      <w:numFmt w:val="bullet"/>
+      <w:lvlText w:val=""/>
+      <w:lvlJc w:val="left"/>
+      <w:pPr>
+        <w:ind w:left="1800" w:hanging="360"/>
+      </w:pPr>
+      <w:rPr>
+        <w:rFonts w:ascii="Symbol" w:hAnsi="Symbol" w:hint="default"/>
+      </w:rPr>
+    </w:lvl>
+    <w:lvl w:ilvl="1" w:tplc="04090003" w:tentative="1">
+      <w:start w:val="1"/>
+      <w:numFmt w:val="bullet"/>
+      <w:lvlText w:val="o"/>
+      <w:lvlJc w:val="left"/>
+      <w:pPr>
+        <w:ind w:left="2520" w:hanging="360"/>
+      </w:pPr>
+      <w:rPr>
+        <w:rFonts w:ascii="Courier New" w:hAnsi="Courier New" w:hint="default"/>
+      </w:rPr>
+    </w:lvl>
+    <w:lvl w:ilvl="2" w:tplc="04090005" w:tentative="1">
+      <w:start w:val="1"/>
+      <w:numFmt w:val="bullet"/>
+      <w:lvlText w:val=""/>
+      <w:lvlJc w:val="left"/>
+      <w:pPr>
+        <w:ind w:left="3240" w:hanging="360"/>
+      </w:pPr>
+      <w:rPr>
+        <w:rFonts w:ascii="Wingdings" w:hAnsi="Wingdings" w:hint="default"/>
+      </w:rPr>
+    </w:lvl>
+    <w:lvl w:ilvl="3" w:tplc="04090001" w:tentative="1">
+      <w:start w:val="1"/>
+      <w:numFmt w:val="bullet"/>
+      <w:lvlText w:val=""/>
+      <w:lvlJc w:val="left"/>
+      <w:pPr>
+        <w:ind w:left="3960" w:hanging="360"/>
+      </w:pPr>
+      <w:rPr>
+        <w:rFonts w:ascii="Symbol" w:hAnsi="Symbol" w:hint="default"/>
+      </w:rPr>
+    </w:lvl>
+    <w:lvl w:ilvl="4" w:tplc="04090003" w:tentative="1">
+      <w:start w:val="1"/>
+      <w:numFmt w:val="bullet"/>
+      <w:lvlText w:val="o"/>
+      <w:lvlJc w:val="left"/>
+      <w:pPr>
+        <w:ind w:left="4680" w:hanging="360"/>
+      </w:pPr>
+      <w:rPr>
+        <w:rFonts w:ascii="Courier New" w:hAnsi="Courier New" w:hint="default"/>
+      </w:rPr>
+    </w:lvl>
+    <w:lvl w:ilvl="5" w:tplc="04090005" w:tentative="1">
+      <w:start w:val="1"/>
+      <w:numFmt w:val="bullet"/>
+      <w:lvlText w:val=""/>
+      <w:lvlJc w:val="left"/>
+      <w:pPr>
+        <w:ind w:left="5400" w:hanging="360"/>
+      </w:pPr>
+      <w:rPr>
+        <w:rFonts w:ascii="Wingdings" w:hAnsi="Wingdings" w:hint="default"/>
+      </w:rPr>
+    </w:lvl>
+    <w:lvl w:ilvl="6" w:tplc="04090001" w:tentative="1">
+      <w:start w:val="1"/>
+      <w:numFmt w:val="bullet"/>
+      <w:lvlText w:val=""/>
+      <w:lvlJc w:val="left"/>
+      <w:pPr>
+        <w:ind w:left="6120" w:hanging="360"/>
+      </w:pPr>
+      <w:rPr>
+        <w:rFonts w:ascii="Symbol" w:hAnsi="Symbol" w:hint="default"/>
+      </w:rPr>
+    </w:lvl>
+    <w:lvl w:ilvl="7" w:tplc="04090003" w:tentative="1">
+      <w:start w:val="1"/>
+      <w:numFmt w:val="bullet"/>
+      <w:lvlText w:val="o"/>
+      <w:lvlJc w:val="left"/>
+      <w:pPr>
+        <w:ind w:left="6840" w:hanging="360"/>
+      </w:pPr>
+      <w:rPr>
+        <w:rFonts w:ascii="Courier New" w:hAnsi="Courier New" w:hint="default"/>
+      </w:rPr>
+    </w:lvl>
+    <w:lvl w:ilvl="8" w:tplc="04090005" w:tentative="1">
+      <w:start w:val="1"/>
+      <w:numFmt w:val="bullet"/>
+      <w:lvlText w:val=""/>
+      <w:lvlJc w:val="left"/>
+      <w:pPr>
+        <w:ind w:left="7560" w:hanging="360"/>
+      </w:pPr>
+      <w:rPr>
+        <w:rFonts w:ascii="Wingdings" w:hAnsi="Wingdings" w:hint="default"/>
+      </w:rPr>
+    </w:lvl>
+  </w:abstractNum>
+  <w:abstractNum w:abstractNumId="2">
     <w:nsid w:val="08863D27"/>
     <w:multiLevelType w:val="hybridMultilevel"/>
     <w:tmpl w:val="87DED598"/>
@@ -10250,7 +10731,7 @@
       </w:pPr>
     </w:lvl>
   </w:abstractNum>
-  <w:abstractNum w:abstractNumId="2">
+  <w:abstractNum w:abstractNumId="3">
     <w:nsid w:val="09367AD5"/>
     <w:multiLevelType w:val="hybridMultilevel"/>
     <w:tmpl w:val="215ACE90"/>
@@ -10363,7 +10844,7 @@
       </w:rPr>
     </w:lvl>
   </w:abstractNum>
-  <w:abstractNum w:abstractNumId="3">
+  <w:abstractNum w:abstractNumId="4">
     <w:nsid w:val="0BE75052"/>
     <w:multiLevelType w:val="hybridMultilevel"/>
     <w:tmpl w:val="2FECDAD6"/>
@@ -10476,7 +10957,7 @@
       </w:rPr>
     </w:lvl>
   </w:abstractNum>
-  <w:abstractNum w:abstractNumId="4">
+  <w:abstractNum w:abstractNumId="5">
     <w:nsid w:val="13A14E1F"/>
     <w:multiLevelType w:val="hybridMultilevel"/>
     <w:tmpl w:val="7E32BB52"/>
@@ -10589,7 +11070,7 @@
       </w:rPr>
     </w:lvl>
   </w:abstractNum>
-  <w:abstractNum w:abstractNumId="5">
+  <w:abstractNum w:abstractNumId="6">
     <w:nsid w:val="15F6323D"/>
     <w:multiLevelType w:val="hybridMultilevel"/>
     <w:tmpl w:val="F782F6BC"/>
@@ -10702,7 +11183,7 @@
       </w:rPr>
     </w:lvl>
   </w:abstractNum>
-  <w:abstractNum w:abstractNumId="6">
+  <w:abstractNum w:abstractNumId="7">
     <w:nsid w:val="1927157B"/>
     <w:multiLevelType w:val="hybridMultilevel"/>
     <w:tmpl w:val="AE44F20A"/>
@@ -10815,7 +11296,7 @@
       </w:rPr>
     </w:lvl>
   </w:abstractNum>
-  <w:abstractNum w:abstractNumId="7">
+  <w:abstractNum w:abstractNumId="8">
     <w:nsid w:val="27C55F5F"/>
     <w:multiLevelType w:val="hybridMultilevel"/>
     <w:tmpl w:val="32BCDD3E"/>
@@ -10928,7 +11409,7 @@
       </w:rPr>
     </w:lvl>
   </w:abstractNum>
-  <w:abstractNum w:abstractNumId="8">
+  <w:abstractNum w:abstractNumId="9">
     <w:nsid w:val="31F371A7"/>
     <w:multiLevelType w:val="hybridMultilevel"/>
     <w:tmpl w:val="2B50FD98"/>
@@ -11041,7 +11522,7 @@
       </w:rPr>
     </w:lvl>
   </w:abstractNum>
-  <w:abstractNum w:abstractNumId="9">
+  <w:abstractNum w:abstractNumId="10">
     <w:nsid w:val="3DF52336"/>
     <w:multiLevelType w:val="hybridMultilevel"/>
     <w:tmpl w:val="EB28E7A4"/>
@@ -11154,7 +11635,7 @@
       </w:rPr>
     </w:lvl>
   </w:abstractNum>
-  <w:abstractNum w:abstractNumId="10">
+  <w:abstractNum w:abstractNumId="11">
     <w:nsid w:val="41EE0799"/>
     <w:multiLevelType w:val="hybridMultilevel"/>
     <w:tmpl w:val="498838B2"/>
@@ -11267,7 +11748,7 @@
       </w:rPr>
     </w:lvl>
   </w:abstractNum>
-  <w:abstractNum w:abstractNumId="11">
+  <w:abstractNum w:abstractNumId="12">
     <w:nsid w:val="472D3B14"/>
     <w:multiLevelType w:val="hybridMultilevel"/>
     <w:tmpl w:val="827672D8"/>
@@ -11380,7 +11861,120 @@
       </w:rPr>
     </w:lvl>
   </w:abstractNum>
-  <w:abstractNum w:abstractNumId="12">
+  <w:abstractNum w:abstractNumId="13">
+    <w:nsid w:val="5C241C6E"/>
+    <w:multiLevelType w:val="hybridMultilevel"/>
+    <w:tmpl w:val="A1664DDA"/>
+    <w:lvl w:ilvl="0" w:tplc="04090001">
+      <w:start w:val="1"/>
+      <w:numFmt w:val="bullet"/>
+      <w:lvlText w:val=""/>
+      <w:lvlJc w:val="left"/>
+      <w:pPr>
+        <w:ind w:left="4684" w:hanging="360"/>
+      </w:pPr>
+      <w:rPr>
+        <w:rFonts w:ascii="Symbol" w:hAnsi="Symbol" w:hint="default"/>
+      </w:rPr>
+    </w:lvl>
+    <w:lvl w:ilvl="1" w:tplc="04090003" w:tentative="1">
+      <w:start w:val="1"/>
+      <w:numFmt w:val="bullet"/>
+      <w:lvlText w:val="o"/>
+      <w:lvlJc w:val="left"/>
+      <w:pPr>
+        <w:ind w:left="5404" w:hanging="360"/>
+      </w:pPr>
+      <w:rPr>
+        <w:rFonts w:ascii="Courier New" w:hAnsi="Courier New" w:hint="default"/>
+      </w:rPr>
+    </w:lvl>
+    <w:lvl w:ilvl="2" w:tplc="04090005" w:tentative="1">
+      <w:start w:val="1"/>
+      <w:numFmt w:val="bullet"/>
+      <w:lvlText w:val=""/>
+      <w:lvlJc w:val="left"/>
+      <w:pPr>
+        <w:ind w:left="6124" w:hanging="360"/>
+      </w:pPr>
+      <w:rPr>
+        <w:rFonts w:ascii="Wingdings" w:hAnsi="Wingdings" w:hint="default"/>
+      </w:rPr>
+    </w:lvl>
+    <w:lvl w:ilvl="3" w:tplc="04090001" w:tentative="1">
+      <w:start w:val="1"/>
+      <w:numFmt w:val="bullet"/>
+      <w:lvlText w:val=""/>
+      <w:lvlJc w:val="left"/>
+      <w:pPr>
+        <w:ind w:left="6844" w:hanging="360"/>
+      </w:pPr>
+      <w:rPr>
+        <w:rFonts w:ascii="Symbol" w:hAnsi="Symbol" w:hint="default"/>
+      </w:rPr>
+    </w:lvl>
+    <w:lvl w:ilvl="4" w:tplc="04090003" w:tentative="1">
+      <w:start w:val="1"/>
+      <w:numFmt w:val="bullet"/>
+      <w:lvlText w:val="o"/>
+      <w:lvlJc w:val="left"/>
+      <w:pPr>
+        <w:ind w:left="7564" w:hanging="360"/>
+      </w:pPr>
+      <w:rPr>
+        <w:rFonts w:ascii="Courier New" w:hAnsi="Courier New" w:hint="default"/>
+      </w:rPr>
+    </w:lvl>
+    <w:lvl w:ilvl="5" w:tplc="04090005" w:tentative="1">
+      <w:start w:val="1"/>
+      <w:numFmt w:val="bullet"/>
+      <w:lvlText w:val=""/>
+      <w:lvlJc w:val="left"/>
+      <w:pPr>
+        <w:ind w:left="8284" w:hanging="360"/>
+      </w:pPr>
+      <w:rPr>
+        <w:rFonts w:ascii="Wingdings" w:hAnsi="Wingdings" w:hint="default"/>
+      </w:rPr>
+    </w:lvl>
+    <w:lvl w:ilvl="6" w:tplc="04090001" w:tentative="1">
+      <w:start w:val="1"/>
+      <w:numFmt w:val="bullet"/>
+      <w:lvlText w:val=""/>
+      <w:lvlJc w:val="left"/>
+      <w:pPr>
+        <w:ind w:left="9004" w:hanging="360"/>
+      </w:pPr>
+      <w:rPr>
+        <w:rFonts w:ascii="Symbol" w:hAnsi="Symbol" w:hint="default"/>
+      </w:rPr>
+    </w:lvl>
+    <w:lvl w:ilvl="7" w:tplc="04090003" w:tentative="1">
+      <w:start w:val="1"/>
+      <w:numFmt w:val="bullet"/>
+      <w:lvlText w:val="o"/>
+      <w:lvlJc w:val="left"/>
+      <w:pPr>
+        <w:ind w:left="9724" w:hanging="360"/>
+      </w:pPr>
+      <w:rPr>
+        <w:rFonts w:ascii="Courier New" w:hAnsi="Courier New" w:hint="default"/>
+      </w:rPr>
+    </w:lvl>
+    <w:lvl w:ilvl="8" w:tplc="04090005" w:tentative="1">
+      <w:start w:val="1"/>
+      <w:numFmt w:val="bullet"/>
+      <w:lvlText w:val=""/>
+      <w:lvlJc w:val="left"/>
+      <w:pPr>
+        <w:ind w:left="10444" w:hanging="360"/>
+      </w:pPr>
+      <w:rPr>
+        <w:rFonts w:ascii="Wingdings" w:hAnsi="Wingdings" w:hint="default"/>
+      </w:rPr>
+    </w:lvl>
+  </w:abstractNum>
+  <w:abstractNum w:abstractNumId="14">
     <w:nsid w:val="5CAF7707"/>
     <w:multiLevelType w:val="hybridMultilevel"/>
     <w:tmpl w:val="36DAAECA"/>
@@ -11466,7 +12060,120 @@
       </w:pPr>
     </w:lvl>
   </w:abstractNum>
-  <w:abstractNum w:abstractNumId="13">
+  <w:abstractNum w:abstractNumId="15">
+    <w:nsid w:val="645611F6"/>
+    <w:multiLevelType w:val="hybridMultilevel"/>
+    <w:tmpl w:val="75A0E348"/>
+    <w:lvl w:ilvl="0" w:tplc="04090001">
+      <w:start w:val="1"/>
+      <w:numFmt w:val="bullet"/>
+      <w:lvlText w:val=""/>
+      <w:lvlJc w:val="left"/>
+      <w:pPr>
+        <w:ind w:left="1800" w:hanging="360"/>
+      </w:pPr>
+      <w:rPr>
+        <w:rFonts w:ascii="Symbol" w:hAnsi="Symbol" w:hint="default"/>
+      </w:rPr>
+    </w:lvl>
+    <w:lvl w:ilvl="1" w:tplc="04090003" w:tentative="1">
+      <w:start w:val="1"/>
+      <w:numFmt w:val="bullet"/>
+      <w:lvlText w:val="o"/>
+      <w:lvlJc w:val="left"/>
+      <w:pPr>
+        <w:ind w:left="2520" w:hanging="360"/>
+      </w:pPr>
+      <w:rPr>
+        <w:rFonts w:ascii="Courier New" w:hAnsi="Courier New" w:hint="default"/>
+      </w:rPr>
+    </w:lvl>
+    <w:lvl w:ilvl="2" w:tplc="04090005" w:tentative="1">
+      <w:start w:val="1"/>
+      <w:numFmt w:val="bullet"/>
+      <w:lvlText w:val=""/>
+      <w:lvlJc w:val="left"/>
+      <w:pPr>
+        <w:ind w:left="3240" w:hanging="360"/>
+      </w:pPr>
+      <w:rPr>
+        <w:rFonts w:ascii="Wingdings" w:hAnsi="Wingdings" w:hint="default"/>
+      </w:rPr>
+    </w:lvl>
+    <w:lvl w:ilvl="3" w:tplc="04090001" w:tentative="1">
+      <w:start w:val="1"/>
+      <w:numFmt w:val="bullet"/>
+      <w:lvlText w:val=""/>
+      <w:lvlJc w:val="left"/>
+      <w:pPr>
+        <w:ind w:left="3960" w:hanging="360"/>
+      </w:pPr>
+      <w:rPr>
+        <w:rFonts w:ascii="Symbol" w:hAnsi="Symbol" w:hint="default"/>
+      </w:rPr>
+    </w:lvl>
+    <w:lvl w:ilvl="4" w:tplc="04090003" w:tentative="1">
+      <w:start w:val="1"/>
+      <w:numFmt w:val="bullet"/>
+      <w:lvlText w:val="o"/>
+      <w:lvlJc w:val="left"/>
+      <w:pPr>
+        <w:ind w:left="4680" w:hanging="360"/>
+      </w:pPr>
+      <w:rPr>
+        <w:rFonts w:ascii="Courier New" w:hAnsi="Courier New" w:hint="default"/>
+      </w:rPr>
+    </w:lvl>
+    <w:lvl w:ilvl="5" w:tplc="04090005" w:tentative="1">
+      <w:start w:val="1"/>
+      <w:numFmt w:val="bullet"/>
+      <w:lvlText w:val=""/>
+      <w:lvlJc w:val="left"/>
+      <w:pPr>
+        <w:ind w:left="5400" w:hanging="360"/>
+      </w:pPr>
+      <w:rPr>
+        <w:rFonts w:ascii="Wingdings" w:hAnsi="Wingdings" w:hint="default"/>
+      </w:rPr>
+    </w:lvl>
+    <w:lvl w:ilvl="6" w:tplc="04090001" w:tentative="1">
+      <w:start w:val="1"/>
+      <w:numFmt w:val="bullet"/>
+      <w:lvlText w:val=""/>
+      <w:lvlJc w:val="left"/>
+      <w:pPr>
+        <w:ind w:left="6120" w:hanging="360"/>
+      </w:pPr>
+      <w:rPr>
+        <w:rFonts w:ascii="Symbol" w:hAnsi="Symbol" w:hint="default"/>
+      </w:rPr>
+    </w:lvl>
+    <w:lvl w:ilvl="7" w:tplc="04090003" w:tentative="1">
+      <w:start w:val="1"/>
+      <w:numFmt w:val="bullet"/>
+      <w:lvlText w:val="o"/>
+      <w:lvlJc w:val="left"/>
+      <w:pPr>
+        <w:ind w:left="6840" w:hanging="360"/>
+      </w:pPr>
+      <w:rPr>
+        <w:rFonts w:ascii="Courier New" w:hAnsi="Courier New" w:hint="default"/>
+      </w:rPr>
+    </w:lvl>
+    <w:lvl w:ilvl="8" w:tplc="04090005" w:tentative="1">
+      <w:start w:val="1"/>
+      <w:numFmt w:val="bullet"/>
+      <w:lvlText w:val=""/>
+      <w:lvlJc w:val="left"/>
+      <w:pPr>
+        <w:ind w:left="7560" w:hanging="360"/>
+      </w:pPr>
+      <w:rPr>
+        <w:rFonts w:ascii="Wingdings" w:hAnsi="Wingdings" w:hint="default"/>
+      </w:rPr>
+    </w:lvl>
+  </w:abstractNum>
+  <w:abstractNum w:abstractNumId="16">
     <w:nsid w:val="69F81199"/>
     <w:multiLevelType w:val="hybridMultilevel"/>
     <w:tmpl w:val="A38A61C0"/>
@@ -11579,7 +12286,7 @@
       </w:rPr>
     </w:lvl>
   </w:abstractNum>
-  <w:abstractNum w:abstractNumId="14">
+  <w:abstractNum w:abstractNumId="17">
     <w:nsid w:val="79D25335"/>
     <w:multiLevelType w:val="hybridMultilevel"/>
     <w:tmpl w:val="BADE6FD2"/>
@@ -11692,7 +12399,7 @@
       </w:rPr>
     </w:lvl>
   </w:abstractNum>
-  <w:abstractNum w:abstractNumId="15">
+  <w:abstractNum w:abstractNumId="18">
     <w:nsid w:val="7BFF29CF"/>
     <w:multiLevelType w:val="hybridMultilevel"/>
     <w:tmpl w:val="5D82CF68"/>
@@ -11805,52 +12512,61 @@
     </w:lvl>
   </w:abstractNum>
   <w:num w:numId="1">
+    <w:abstractNumId w:val="6"/>
+  </w:num>
+  <w:num w:numId="2">
+    <w:abstractNumId w:val="12"/>
+  </w:num>
+  <w:num w:numId="3">
+    <w:abstractNumId w:val="16"/>
+  </w:num>
+  <w:num w:numId="4">
+    <w:abstractNumId w:val="14"/>
+  </w:num>
+  <w:num w:numId="5">
+    <w:abstractNumId w:val="18"/>
+  </w:num>
+  <w:num w:numId="6">
+    <w:abstractNumId w:val="4"/>
+  </w:num>
+  <w:num w:numId="7">
+    <w:abstractNumId w:val="11"/>
+  </w:num>
+  <w:num w:numId="8">
     <w:abstractNumId w:val="5"/>
   </w:num>
-  <w:num w:numId="2">
-    <w:abstractNumId w:val="11"/>
-  </w:num>
-  <w:num w:numId="3">
-    <w:abstractNumId w:val="13"/>
-  </w:num>
-  <w:num w:numId="4">
-    <w:abstractNumId w:val="12"/>
-  </w:num>
-  <w:num w:numId="5">
-    <w:abstractNumId w:val="15"/>
-  </w:num>
-  <w:num w:numId="6">
+  <w:num w:numId="9">
     <w:abstractNumId w:val="3"/>
   </w:num>
-  <w:num w:numId="7">
-    <w:abstractNumId w:val="10"/>
+  <w:num w:numId="10">
+    <w:abstractNumId w:val="17"/>
   </w:num>
-  <w:num w:numId="8">
-    <w:abstractNumId w:val="4"/>
+  <w:num w:numId="11">
+    <w:abstractNumId w:val="7"/>
   </w:num>
-  <w:num w:numId="9">
+  <w:num w:numId="12">
     <w:abstractNumId w:val="2"/>
   </w:num>
-  <w:num w:numId="10">
-    <w:abstractNumId w:val="14"/>
-  </w:num>
-  <w:num w:numId="11">
-    <w:abstractNumId w:val="6"/>
-  </w:num>
-  <w:num w:numId="12">
-    <w:abstractNumId w:val="1"/>
-  </w:num>
   <w:num w:numId="13">
-    <w:abstractNumId w:val="8"/>
+    <w:abstractNumId w:val="9"/>
   </w:num>
   <w:num w:numId="14">
-    <w:abstractNumId w:val="7"/>
+    <w:abstractNumId w:val="8"/>
   </w:num>
   <w:num w:numId="15">
     <w:abstractNumId w:val="0"/>
   </w:num>
   <w:num w:numId="16">
-    <w:abstractNumId w:val="9"/>
+    <w:abstractNumId w:val="10"/>
+  </w:num>
+  <w:num w:numId="17">
+    <w:abstractNumId w:val="15"/>
+  </w:num>
+  <w:num w:numId="18">
+    <w:abstractNumId w:val="13"/>
+  </w:num>
+  <w:num w:numId="19">
+    <w:abstractNumId w:val="1"/>
   </w:num>
 </w:numbering>
 </file>
@@ -12108,6 +12824,7 @@
   <w:style w:type="character" w:default="1" w:styleId="DefaultParagraphFont">
     <w:name w:val="Default Paragraph Font"/>
     <w:uiPriority w:val="1"/>
+    <w:semiHidden/>
     <w:unhideWhenUsed/>
   </w:style>
   <w:style w:type="table" w:default="1" w:styleId="TableNormal">
@@ -12887,6 +13604,7 @@
   <w:style w:type="character" w:default="1" w:styleId="DefaultParagraphFont">
     <w:name w:val="Default Paragraph Font"/>
     <w:uiPriority w:val="1"/>
+    <w:semiHidden/>
     <w:unhideWhenUsed/>
   </w:style>
   <w:style w:type="table" w:default="1" w:styleId="TableNormal">
@@ -13738,7 +14456,7 @@
 </file>
 
 <file path=customXml/itemProps1.xml><?xml version="1.0" encoding="utf-8"?>
-<ds:datastoreItem xmlns:ds="http://schemas.openxmlformats.org/officeDocument/2006/customXml" ds:itemID="{4825E30B-505F-2449-9C27-B6808E6FF7C6}">
+<ds:datastoreItem xmlns:ds="http://schemas.openxmlformats.org/officeDocument/2006/customXml" ds:itemID="{D0D65E39-5622-5548-AB87-17D5B002F53A}">
   <ds:schemaRefs>
     <ds:schemaRef ds:uri="http://schemas.openxmlformats.org/officeDocument/2006/bibliography"/>
   </ds:schemaRefs>

</xml_diff>